<commit_message>
Rever função ler binário
</commit_message>
<xml_diff>
--- a/Documentação/RelatórioProjeto EDA.docx
+++ b/Documentação/RelatórioProjeto EDA.docx
@@ -709,7 +709,7 @@
           <w:r>
             <w:fldChar w:fldCharType="separate"/>
           </w:r>
-          <w:hyperlink w:anchor="_Toc99376355" w:history="1">
+          <w:hyperlink w:anchor="_Toc99714741" w:history="1">
             <w:r>
               <w:rPr>
                 <w:rStyle w:val="Hiperligao"/>
@@ -736,7 +736,7 @@
                 <w:noProof/>
                 <w:webHidden/>
               </w:rPr>
-              <w:instrText xml:space="preserve"> PAGEREF _Toc99376355 \h </w:instrText>
+              <w:instrText xml:space="preserve"> PAGEREF _Toc99714741 \h </w:instrText>
             </w:r>
             <w:r>
               <w:rPr>
@@ -781,7 +781,7 @@
               <w:szCs w:val="22"/>
             </w:rPr>
           </w:pPr>
-          <w:hyperlink w:anchor="_Toc99376356" w:history="1">
+          <w:hyperlink w:anchor="_Toc99714742" w:history="1">
             <w:r>
               <w:rPr>
                 <w:rStyle w:val="Hiperligao"/>
@@ -808,7 +808,7 @@
                 <w:noProof/>
                 <w:webHidden/>
               </w:rPr>
-              <w:instrText xml:space="preserve"> PAGEREF _Toc99376356 \h </w:instrText>
+              <w:instrText xml:space="preserve"> PAGEREF _Toc99714742 \h </w:instrText>
             </w:r>
             <w:r>
               <w:rPr>
@@ -853,7 +853,7 @@
               <w:szCs w:val="22"/>
             </w:rPr>
           </w:pPr>
-          <w:hyperlink w:anchor="_Toc99376357" w:history="1">
+          <w:hyperlink w:anchor="_Toc99714743" w:history="1">
             <w:r>
               <w:rPr>
                 <w:rStyle w:val="Hiperligao"/>
@@ -880,7 +880,7 @@
                 <w:noProof/>
                 <w:webHidden/>
               </w:rPr>
-              <w:instrText xml:space="preserve"> PAGEREF _Toc99376357 \h </w:instrText>
+              <w:instrText xml:space="preserve"> PAGEREF _Toc99714743 \h </w:instrText>
             </w:r>
             <w:r>
               <w:rPr>
@@ -925,7 +925,7 @@
               <w:szCs w:val="22"/>
             </w:rPr>
           </w:pPr>
-          <w:hyperlink w:anchor="_Toc99376358" w:history="1">
+          <w:hyperlink w:anchor="_Toc99714744" w:history="1">
             <w:r>
               <w:rPr>
                 <w:rStyle w:val="Hiperligao"/>
@@ -952,7 +952,7 @@
                 <w:noProof/>
                 <w:webHidden/>
               </w:rPr>
-              <w:instrText xml:space="preserve"> PAGEREF _Toc99376358 \h </w:instrText>
+              <w:instrText xml:space="preserve"> PAGEREF _Toc99714744 \h </w:instrText>
             </w:r>
             <w:r>
               <w:rPr>
@@ -972,7 +972,7 @@
                 <w:noProof/>
                 <w:webHidden/>
               </w:rPr>
-              <w:t>8</w:t>
+              <w:t>9</w:t>
             </w:r>
             <w:r>
               <w:rPr>
@@ -997,7 +997,7 @@
               <w:szCs w:val="22"/>
             </w:rPr>
           </w:pPr>
-          <w:hyperlink w:anchor="_Toc99376359" w:history="1">
+          <w:hyperlink w:anchor="_Toc99714745" w:history="1">
             <w:r>
               <w:rPr>
                 <w:rStyle w:val="Hiperligao"/>
@@ -1024,7 +1024,7 @@
                 <w:noProof/>
                 <w:webHidden/>
               </w:rPr>
-              <w:instrText xml:space="preserve"> PAGEREF _Toc99376359 \h </w:instrText>
+              <w:instrText xml:space="preserve"> PAGEREF _Toc99714745 \h </w:instrText>
             </w:r>
             <w:r>
               <w:rPr>
@@ -1044,7 +1044,7 @@
                 <w:noProof/>
                 <w:webHidden/>
               </w:rPr>
-              <w:t>9</w:t>
+              <w:t>11</w:t>
             </w:r>
             <w:r>
               <w:rPr>
@@ -1073,10 +1073,726 @@
     </w:p>
     <w:p/>
     <w:p>
+      <w:r>
+        <w:br w:type="page"/>
+      </w:r>
+    </w:p>
+    <w:sdt>
+      <w:sdtPr>
+        <w:rPr>
+          <w:rFonts w:asciiTheme="minorHAnsi" w:eastAsiaTheme="minorHAnsi" w:hAnsiTheme="minorHAnsi" w:cstheme="minorBidi"/>
+          <w:b w:val="0"/>
+          <w:bCs w:val="0"/>
+          <w:color w:val="404040" w:themeColor="text1" w:themeTint="BF"/>
+          <w:sz w:val="20"/>
+          <w:szCs w:val="20"/>
+        </w:rPr>
+        <w:id w:val="-410160759"/>
+        <w:docPartObj>
+          <w:docPartGallery w:val="Table of Contents"/>
+          <w:docPartUnique/>
+        </w:docPartObj>
+      </w:sdtPr>
+      <w:sdtContent>
+        <w:p>
+          <w:pPr>
+            <w:pStyle w:val="Cabealhodondice"/>
+            <w:spacing w:before="0" w:after="360"/>
+            <w:rPr>
+              <w:sz w:val="36"/>
+            </w:rPr>
+          </w:pPr>
+          <w:r>
+            <w:rPr>
+              <w:rFonts w:asciiTheme="minorHAnsi" w:eastAsiaTheme="minorHAnsi" w:hAnsiTheme="minorHAnsi" w:cstheme="minorBidi"/>
+              <w:color w:val="EF4623" w:themeColor="accent1"/>
+              <w:sz w:val="44"/>
+              <w:szCs w:val="44"/>
+            </w:rPr>
+            <w:t>Índice</w:t>
+          </w:r>
+          <w:r>
+            <w:rPr>
+              <w:rFonts w:asciiTheme="minorHAnsi" w:eastAsiaTheme="minorHAnsi" w:hAnsiTheme="minorHAnsi" w:cstheme="minorBidi"/>
+              <w:color w:val="EF4623" w:themeColor="accent1"/>
+              <w:sz w:val="44"/>
+              <w:szCs w:val="44"/>
+            </w:rPr>
+            <w:t xml:space="preserve"> de imagens</w:t>
+          </w:r>
+        </w:p>
+        <w:p>
+          <w:pPr>
+            <w:pStyle w:val="ndicedeilustraes"/>
+            <w:tabs>
+              <w:tab w:val="right" w:leader="dot" w:pos="8186"/>
+            </w:tabs>
+            <w:rPr>
+              <w:noProof/>
+            </w:rPr>
+          </w:pPr>
+          <w:hyperlink w:anchor="_Toc99714673" w:history="1">
+            <w:r>
+              <w:rPr>
+                <w:rStyle w:val="Hiperligao"/>
+                <w:noProof/>
+              </w:rPr>
+              <w:t>Figura 1-Estrutura Máquina</w:t>
+            </w:r>
+            <w:r>
+              <w:rPr>
+                <w:noProof/>
+                <w:webHidden/>
+              </w:rPr>
+              <w:tab/>
+            </w:r>
+            <w:r>
+              <w:rPr>
+                <w:noProof/>
+                <w:webHidden/>
+              </w:rPr>
+              <w:fldChar w:fldCharType="begin"/>
+            </w:r>
+            <w:r>
+              <w:rPr>
+                <w:noProof/>
+                <w:webHidden/>
+              </w:rPr>
+              <w:instrText xml:space="preserve"> PAGEREF _Toc99714673 \h </w:instrText>
+            </w:r>
+            <w:r>
+              <w:rPr>
+                <w:noProof/>
+                <w:webHidden/>
+              </w:rPr>
+            </w:r>
+            <w:r>
+              <w:rPr>
+                <w:noProof/>
+                <w:webHidden/>
+              </w:rPr>
+              <w:fldChar w:fldCharType="separate"/>
+            </w:r>
+            <w:r>
+              <w:rPr>
+                <w:noProof/>
+                <w:webHidden/>
+              </w:rPr>
+              <w:t>5</w:t>
+            </w:r>
+            <w:r>
+              <w:rPr>
+                <w:noProof/>
+                <w:webHidden/>
+              </w:rPr>
+              <w:fldChar w:fldCharType="end"/>
+            </w:r>
+          </w:hyperlink>
+        </w:p>
+        <w:p>
+          <w:pPr>
+            <w:pStyle w:val="ndicedeilustraes"/>
+            <w:tabs>
+              <w:tab w:val="right" w:leader="dot" w:pos="8186"/>
+            </w:tabs>
+            <w:rPr>
+              <w:noProof/>
+            </w:rPr>
+          </w:pPr>
+          <w:hyperlink w:anchor="_Toc99714674" w:history="1">
+            <w:r>
+              <w:rPr>
+                <w:rStyle w:val="Hiperligao"/>
+                <w:noProof/>
+              </w:rPr>
+              <w:t>Figura 2-Estrutura Lista de Máquinas</w:t>
+            </w:r>
+            <w:r>
+              <w:rPr>
+                <w:noProof/>
+                <w:webHidden/>
+              </w:rPr>
+              <w:tab/>
+            </w:r>
+            <w:r>
+              <w:rPr>
+                <w:noProof/>
+                <w:webHidden/>
+              </w:rPr>
+              <w:fldChar w:fldCharType="begin"/>
+            </w:r>
+            <w:r>
+              <w:rPr>
+                <w:noProof/>
+                <w:webHidden/>
+              </w:rPr>
+              <w:instrText xml:space="preserve"> PAGEREF _Toc99714674 \h </w:instrText>
+            </w:r>
+            <w:r>
+              <w:rPr>
+                <w:noProof/>
+                <w:webHidden/>
+              </w:rPr>
+            </w:r>
+            <w:r>
+              <w:rPr>
+                <w:noProof/>
+                <w:webHidden/>
+              </w:rPr>
+              <w:fldChar w:fldCharType="separate"/>
+            </w:r>
+            <w:r>
+              <w:rPr>
+                <w:noProof/>
+                <w:webHidden/>
+              </w:rPr>
+              <w:t>6</w:t>
+            </w:r>
+            <w:r>
+              <w:rPr>
+                <w:noProof/>
+                <w:webHidden/>
+              </w:rPr>
+              <w:fldChar w:fldCharType="end"/>
+            </w:r>
+          </w:hyperlink>
+        </w:p>
+        <w:p>
+          <w:pPr>
+            <w:pStyle w:val="ndicedeilustraes"/>
+            <w:tabs>
+              <w:tab w:val="right" w:leader="dot" w:pos="8186"/>
+            </w:tabs>
+            <w:rPr>
+              <w:noProof/>
+            </w:rPr>
+          </w:pPr>
+          <w:hyperlink w:anchor="_Toc99714675" w:history="1">
+            <w:r>
+              <w:rPr>
+                <w:rStyle w:val="Hiperligao"/>
+                <w:noProof/>
+              </w:rPr>
+              <w:t>Figura 3-Estrutura Operações</w:t>
+            </w:r>
+            <w:r>
+              <w:rPr>
+                <w:noProof/>
+                <w:webHidden/>
+              </w:rPr>
+              <w:tab/>
+            </w:r>
+            <w:r>
+              <w:rPr>
+                <w:noProof/>
+                <w:webHidden/>
+              </w:rPr>
+              <w:fldChar w:fldCharType="begin"/>
+            </w:r>
+            <w:r>
+              <w:rPr>
+                <w:noProof/>
+                <w:webHidden/>
+              </w:rPr>
+              <w:instrText xml:space="preserve"> PAGEREF _Toc99714675 \h </w:instrText>
+            </w:r>
+            <w:r>
+              <w:rPr>
+                <w:noProof/>
+                <w:webHidden/>
+              </w:rPr>
+            </w:r>
+            <w:r>
+              <w:rPr>
+                <w:noProof/>
+                <w:webHidden/>
+              </w:rPr>
+              <w:fldChar w:fldCharType="separate"/>
+            </w:r>
+            <w:r>
+              <w:rPr>
+                <w:noProof/>
+                <w:webHidden/>
+              </w:rPr>
+              <w:t>6</w:t>
+            </w:r>
+            <w:r>
+              <w:rPr>
+                <w:noProof/>
+                <w:webHidden/>
+              </w:rPr>
+              <w:fldChar w:fldCharType="end"/>
+            </w:r>
+          </w:hyperlink>
+        </w:p>
+        <w:p>
+          <w:pPr>
+            <w:pStyle w:val="ndicedeilustraes"/>
+            <w:tabs>
+              <w:tab w:val="right" w:leader="dot" w:pos="8186"/>
+            </w:tabs>
+            <w:rPr>
+              <w:noProof/>
+            </w:rPr>
+          </w:pPr>
+          <w:hyperlink w:anchor="_Toc99714676" w:history="1">
+            <w:r>
+              <w:rPr>
+                <w:rStyle w:val="Hiperligao"/>
+                <w:noProof/>
+              </w:rPr>
+              <w:t>Figura 4-Estrutura Lista de Operações</w:t>
+            </w:r>
+            <w:r>
+              <w:rPr>
+                <w:noProof/>
+                <w:webHidden/>
+              </w:rPr>
+              <w:tab/>
+            </w:r>
+            <w:r>
+              <w:rPr>
+                <w:noProof/>
+                <w:webHidden/>
+              </w:rPr>
+              <w:fldChar w:fldCharType="begin"/>
+            </w:r>
+            <w:r>
+              <w:rPr>
+                <w:noProof/>
+                <w:webHidden/>
+              </w:rPr>
+              <w:instrText xml:space="preserve"> PAGEREF _Toc99714676 \h </w:instrText>
+            </w:r>
+            <w:r>
+              <w:rPr>
+                <w:noProof/>
+                <w:webHidden/>
+              </w:rPr>
+            </w:r>
+            <w:r>
+              <w:rPr>
+                <w:noProof/>
+                <w:webHidden/>
+              </w:rPr>
+              <w:fldChar w:fldCharType="separate"/>
+            </w:r>
+            <w:r>
+              <w:rPr>
+                <w:noProof/>
+                <w:webHidden/>
+              </w:rPr>
+              <w:t>7</w:t>
+            </w:r>
+            <w:r>
+              <w:rPr>
+                <w:noProof/>
+                <w:webHidden/>
+              </w:rPr>
+              <w:fldChar w:fldCharType="end"/>
+            </w:r>
+          </w:hyperlink>
+        </w:p>
+        <w:p>
+          <w:pPr>
+            <w:pStyle w:val="ndicedeilustraes"/>
+            <w:tabs>
+              <w:tab w:val="right" w:leader="dot" w:pos="8186"/>
+            </w:tabs>
+            <w:rPr>
+              <w:noProof/>
+            </w:rPr>
+          </w:pPr>
+          <w:hyperlink w:anchor="_Toc99714677" w:history="1">
+            <w:r>
+              <w:rPr>
+                <w:rStyle w:val="Hiperligao"/>
+                <w:noProof/>
+              </w:rPr>
+              <w:t>Figura 5-Estrutura Jobs</w:t>
+            </w:r>
+            <w:r>
+              <w:rPr>
+                <w:noProof/>
+                <w:webHidden/>
+              </w:rPr>
+              <w:tab/>
+            </w:r>
+            <w:r>
+              <w:rPr>
+                <w:noProof/>
+                <w:webHidden/>
+              </w:rPr>
+              <w:fldChar w:fldCharType="begin"/>
+            </w:r>
+            <w:r>
+              <w:rPr>
+                <w:noProof/>
+                <w:webHidden/>
+              </w:rPr>
+              <w:instrText xml:space="preserve"> PAGEREF _Toc99714677 \h </w:instrText>
+            </w:r>
+            <w:r>
+              <w:rPr>
+                <w:noProof/>
+                <w:webHidden/>
+              </w:rPr>
+            </w:r>
+            <w:r>
+              <w:rPr>
+                <w:noProof/>
+                <w:webHidden/>
+              </w:rPr>
+              <w:fldChar w:fldCharType="separate"/>
+            </w:r>
+            <w:r>
+              <w:rPr>
+                <w:noProof/>
+                <w:webHidden/>
+              </w:rPr>
+              <w:t>7</w:t>
+            </w:r>
+            <w:r>
+              <w:rPr>
+                <w:noProof/>
+                <w:webHidden/>
+              </w:rPr>
+              <w:fldChar w:fldCharType="end"/>
+            </w:r>
+          </w:hyperlink>
+        </w:p>
+        <w:p>
+          <w:pPr>
+            <w:pStyle w:val="ndicedeilustraes"/>
+            <w:tabs>
+              <w:tab w:val="right" w:leader="dot" w:pos="8186"/>
+            </w:tabs>
+            <w:rPr>
+              <w:noProof/>
+            </w:rPr>
+          </w:pPr>
+          <w:hyperlink w:anchor="_Toc99714678" w:history="1">
+            <w:r>
+              <w:rPr>
+                <w:rStyle w:val="Hiperligao"/>
+                <w:noProof/>
+              </w:rPr>
+              <w:t>Figura 6-Estrutura Jobs para Ficheiros</w:t>
+            </w:r>
+            <w:r>
+              <w:rPr>
+                <w:noProof/>
+                <w:webHidden/>
+              </w:rPr>
+              <w:tab/>
+            </w:r>
+            <w:r>
+              <w:rPr>
+                <w:noProof/>
+                <w:webHidden/>
+              </w:rPr>
+              <w:fldChar w:fldCharType="begin"/>
+            </w:r>
+            <w:r>
+              <w:rPr>
+                <w:noProof/>
+                <w:webHidden/>
+              </w:rPr>
+              <w:instrText xml:space="preserve"> PAGEREF _Toc99714678 \h </w:instrText>
+            </w:r>
+            <w:r>
+              <w:rPr>
+                <w:noProof/>
+                <w:webHidden/>
+              </w:rPr>
+            </w:r>
+            <w:r>
+              <w:rPr>
+                <w:noProof/>
+                <w:webHidden/>
+              </w:rPr>
+              <w:fldChar w:fldCharType="separate"/>
+            </w:r>
+            <w:r>
+              <w:rPr>
+                <w:noProof/>
+                <w:webHidden/>
+              </w:rPr>
+              <w:t>8</w:t>
+            </w:r>
+            <w:r>
+              <w:rPr>
+                <w:noProof/>
+                <w:webHidden/>
+              </w:rPr>
+              <w:fldChar w:fldCharType="end"/>
+            </w:r>
+          </w:hyperlink>
+        </w:p>
+        <w:p>
+          <w:pPr>
+            <w:pStyle w:val="ndicedeilustraes"/>
+            <w:tabs>
+              <w:tab w:val="right" w:leader="dot" w:pos="8186"/>
+            </w:tabs>
+            <w:rPr>
+              <w:noProof/>
+            </w:rPr>
+          </w:pPr>
+          <w:hyperlink r:id="rId12" w:anchor="_Toc99714679" w:history="1">
+            <w:r>
+              <w:rPr>
+                <w:rStyle w:val="Hiperligao"/>
+                <w:noProof/>
+              </w:rPr>
+              <w:t>Figura 7-Teste re</w:t>
+            </w:r>
+            <w:r>
+              <w:rPr>
+                <w:rStyle w:val="Hiperligao"/>
+                <w:noProof/>
+              </w:rPr>
+              <w:t>a</w:t>
+            </w:r>
+            <w:r>
+              <w:rPr>
+                <w:rStyle w:val="Hiperligao"/>
+                <w:noProof/>
+              </w:rPr>
+              <w:t>lizado #1</w:t>
+            </w:r>
+            <w:r>
+              <w:rPr>
+                <w:noProof/>
+                <w:webHidden/>
+              </w:rPr>
+              <w:tab/>
+            </w:r>
+            <w:r>
+              <w:rPr>
+                <w:noProof/>
+                <w:webHidden/>
+              </w:rPr>
+              <w:fldChar w:fldCharType="begin"/>
+            </w:r>
+            <w:r>
+              <w:rPr>
+                <w:noProof/>
+                <w:webHidden/>
+              </w:rPr>
+              <w:instrText xml:space="preserve"> PAGEREF _Toc99714679 \h </w:instrText>
+            </w:r>
+            <w:r>
+              <w:rPr>
+                <w:noProof/>
+                <w:webHidden/>
+              </w:rPr>
+            </w:r>
+            <w:r>
+              <w:rPr>
+                <w:noProof/>
+                <w:webHidden/>
+              </w:rPr>
+              <w:fldChar w:fldCharType="separate"/>
+            </w:r>
+            <w:r>
+              <w:rPr>
+                <w:noProof/>
+                <w:webHidden/>
+              </w:rPr>
+              <w:t>9</w:t>
+            </w:r>
+            <w:r>
+              <w:rPr>
+                <w:noProof/>
+                <w:webHidden/>
+              </w:rPr>
+              <w:fldChar w:fldCharType="end"/>
+            </w:r>
+          </w:hyperlink>
+        </w:p>
+        <w:p>
+          <w:pPr>
+            <w:pStyle w:val="ndicedeilustraes"/>
+            <w:tabs>
+              <w:tab w:val="right" w:leader="dot" w:pos="8186"/>
+            </w:tabs>
+            <w:rPr>
+              <w:noProof/>
+            </w:rPr>
+          </w:pPr>
+          <w:hyperlink r:id="rId13" w:anchor="_Toc99714680" w:history="1">
+            <w:r>
+              <w:rPr>
+                <w:rStyle w:val="Hiperligao"/>
+                <w:noProof/>
+              </w:rPr>
+              <w:t>Figura 8-Teste realizado #2</w:t>
+            </w:r>
+            <w:r>
+              <w:rPr>
+                <w:noProof/>
+                <w:webHidden/>
+              </w:rPr>
+              <w:tab/>
+            </w:r>
+            <w:r>
+              <w:rPr>
+                <w:noProof/>
+                <w:webHidden/>
+              </w:rPr>
+              <w:fldChar w:fldCharType="begin"/>
+            </w:r>
+            <w:r>
+              <w:rPr>
+                <w:noProof/>
+                <w:webHidden/>
+              </w:rPr>
+              <w:instrText xml:space="preserve"> PAGEREF _Toc99714680 \h </w:instrText>
+            </w:r>
+            <w:r>
+              <w:rPr>
+                <w:noProof/>
+                <w:webHidden/>
+              </w:rPr>
+            </w:r>
+            <w:r>
+              <w:rPr>
+                <w:noProof/>
+                <w:webHidden/>
+              </w:rPr>
+              <w:fldChar w:fldCharType="separate"/>
+            </w:r>
+            <w:r>
+              <w:rPr>
+                <w:noProof/>
+                <w:webHidden/>
+              </w:rPr>
+              <w:t>9</w:t>
+            </w:r>
+            <w:r>
+              <w:rPr>
+                <w:noProof/>
+                <w:webHidden/>
+              </w:rPr>
+              <w:fldChar w:fldCharType="end"/>
+            </w:r>
+          </w:hyperlink>
+        </w:p>
+        <w:p>
+          <w:pPr>
+            <w:pStyle w:val="ndicedeilustraes"/>
+            <w:tabs>
+              <w:tab w:val="right" w:leader="dot" w:pos="8186"/>
+            </w:tabs>
+            <w:rPr>
+              <w:noProof/>
+            </w:rPr>
+          </w:pPr>
+          <w:hyperlink r:id="rId14" w:anchor="_Toc99714681" w:history="1">
+            <w:r>
+              <w:rPr>
+                <w:rStyle w:val="Hiperligao"/>
+                <w:noProof/>
+              </w:rPr>
+              <w:t>Figura 9-Teste realizado #3</w:t>
+            </w:r>
+            <w:r>
+              <w:rPr>
+                <w:noProof/>
+                <w:webHidden/>
+              </w:rPr>
+              <w:tab/>
+            </w:r>
+            <w:r>
+              <w:rPr>
+                <w:noProof/>
+                <w:webHidden/>
+              </w:rPr>
+              <w:fldChar w:fldCharType="begin"/>
+            </w:r>
+            <w:r>
+              <w:rPr>
+                <w:noProof/>
+                <w:webHidden/>
+              </w:rPr>
+              <w:instrText xml:space="preserve"> PAGEREF _Toc99714681 \h </w:instrText>
+            </w:r>
+            <w:r>
+              <w:rPr>
+                <w:noProof/>
+                <w:webHidden/>
+              </w:rPr>
+            </w:r>
+            <w:r>
+              <w:rPr>
+                <w:noProof/>
+                <w:webHidden/>
+              </w:rPr>
+              <w:fldChar w:fldCharType="separate"/>
+            </w:r>
+            <w:r>
+              <w:rPr>
+                <w:noProof/>
+                <w:webHidden/>
+              </w:rPr>
+              <w:t>10</w:t>
+            </w:r>
+            <w:r>
+              <w:rPr>
+                <w:noProof/>
+                <w:webHidden/>
+              </w:rPr>
+              <w:fldChar w:fldCharType="end"/>
+            </w:r>
+          </w:hyperlink>
+        </w:p>
+        <w:p/>
+      </w:sdtContent>
+    </w:sdt>
+    <w:p>
+      <w:pPr>
+        <w:pStyle w:val="ndicedeilustraes"/>
+        <w:tabs>
+          <w:tab w:val="right" w:leader="dot" w:pos="8186"/>
+        </w:tabs>
+      </w:pPr>
+    </w:p>
+    <w:p>
+      <w:pPr>
+        <w:pStyle w:val="ndicedeilustraes"/>
+        <w:tabs>
+          <w:tab w:val="right" w:leader="dot" w:pos="8186"/>
+        </w:tabs>
+        <w:rPr>
+          <w:noProof/>
+        </w:rPr>
+      </w:pPr>
+      <w:r>
+        <w:fldChar w:fldCharType="begin"/>
+      </w:r>
+      <w:r>
+        <w:instrText xml:space="preserve"> TOC \h \z \c "Figura" </w:instrText>
+      </w:r>
+      <w:r>
+        <w:fldChar w:fldCharType="separate"/>
+      </w:r>
+    </w:p>
+    <w:p>
+      <w:r>
+        <w:fldChar w:fldCharType="end"/>
+      </w:r>
+    </w:p>
+    <w:p>
+      <w:r>
+        <w:br w:type="page"/>
+      </w:r>
+    </w:p>
+    <w:p>
       <w:pPr>
         <w:sectPr>
-          <w:headerReference w:type="default" r:id="rId12"/>
-          <w:headerReference w:type="first" r:id="rId13"/>
+          <w:headerReference w:type="default" r:id="rId15"/>
+          <w:headerReference w:type="first" r:id="rId16"/>
           <w:pgSz w:w="11907" w:h="16839" w:code="9"/>
           <w:pgMar w:top="1148" w:right="700" w:bottom="765" w:left="3011" w:header="1148" w:footer="709" w:gutter="0"/>
           <w:pgNumType w:fmt="lowerRoman" w:start="0"/>
@@ -1090,7 +1806,7 @@
       <w:pPr>
         <w:pStyle w:val="ttulo10"/>
       </w:pPr>
-      <w:bookmarkStart w:id="1" w:name="_Toc99376355"/>
+      <w:bookmarkStart w:id="1" w:name="_Toc99714741"/>
       <w:r>
         <w:lastRenderedPageBreak/>
         <w:t>Introdução</w:t>
@@ -1109,7 +1825,7 @@
           <w:u w:val="single"/>
         </w:rPr>
       </w:pPr>
-      <w:bookmarkStart w:id="2" w:name="_Toc99376356"/>
+      <w:bookmarkStart w:id="2" w:name="_Toc99714742"/>
       <w:r>
         <w:lastRenderedPageBreak/>
         <w:t>Propósitos e Objetivos</w:t>
@@ -1120,13 +1836,47 @@
       <w:r>
         <w:t xml:space="preserve">Com este trabalho prático pretende-se sedimentar os conhecimentos relativos a definição e manipulação de estruturas de dados dinâmicas na linguagem de programação C. A essência deste trabalho reside no desenvolvimento de uma solução digital para o problema de escalonamento denominado </w:t>
       </w:r>
+      <w:proofErr w:type="spellStart"/>
       <w:r>
         <w:rPr>
           <w:i/>
           <w:iCs/>
         </w:rPr>
-        <w:t>Flexible Job Shop Problem</w:t>
-      </w:r>
+        <w:t>Flexible</w:t>
+      </w:r>
+      <w:proofErr w:type="spellEnd"/>
+      <w:r>
+        <w:rPr>
+          <w:i/>
+          <w:iCs/>
+        </w:rPr>
+        <w:t xml:space="preserve"> Job </w:t>
+      </w:r>
+      <w:proofErr w:type="spellStart"/>
+      <w:r>
+        <w:rPr>
+          <w:i/>
+          <w:iCs/>
+        </w:rPr>
+        <w:t>Shop</w:t>
+      </w:r>
+      <w:proofErr w:type="spellEnd"/>
+      <w:r>
+        <w:rPr>
+          <w:i/>
+          <w:iCs/>
+        </w:rPr>
+        <w:t xml:space="preserve"> </w:t>
+      </w:r>
+      <w:proofErr w:type="spellStart"/>
+      <w:r>
+        <w:rPr>
+          <w:i/>
+          <w:iCs/>
+        </w:rPr>
+        <w:t>Problem</w:t>
+      </w:r>
+      <w:proofErr w:type="spellEnd"/>
       <w:r>
         <w:t xml:space="preserve"> (</w:t>
       </w:r>
@@ -1161,7 +1911,15 @@
         </w:numPr>
       </w:pPr>
       <w:r>
-        <w:t>O conjunto de m máquinas é identificado por: M = {M1, M2, ..., Mn}</w:t>
+        <w:t xml:space="preserve">O conjunto de m máquinas é identificado por: M = {M1, M2, ..., </w:t>
+      </w:r>
+      <w:proofErr w:type="spellStart"/>
+      <w:r>
+        <w:t>Mn</w:t>
+      </w:r>
+      <w:proofErr w:type="spellEnd"/>
+      <w:r>
+        <w:t>}</w:t>
       </w:r>
       <w:r>
         <w:t>;</w:t>
@@ -1176,7 +1934,15 @@
         </w:numPr>
       </w:pPr>
       <w:r>
-        <w:t>Um job é constituído por uma sequência de ni operações como: (Oi, 1, Oi, 2, ..., Oi, ni).</w:t>
+        <w:t xml:space="preserve">Um job é constituído por uma sequência de ni operações como: (Oi, 1, Oi, 2, ..., </w:t>
+      </w:r>
+      <w:proofErr w:type="gramStart"/>
+      <w:r>
+        <w:t>Oi</w:t>
+      </w:r>
+      <w:proofErr w:type="gramEnd"/>
+      <w:r>
+        <w:t>, ni).</w:t>
       </w:r>
     </w:p>
     <w:p>
@@ -1188,7 +1954,21 @@
         </w:numPr>
       </w:pPr>
       <w:r>
-        <w:t>Cada operação deve ser executada para completar o job. A execução de cada operação j de um job i (Oi, j) requer uma máquina de um conjunto de máquinas Mi, j. O tempo de uma operação Oi, j realizada na máquina em Mi, j é pi, j, k. As seguintes suposições são consideradas num problema FJSSP:</w:t>
+        <w:t xml:space="preserve">Cada operação deve ser executada para completar o job. A execução de cada operação j de um job i (Oi, j) requer uma máquina de um conjunto de máquinas Mi, j. O tempo de uma </w:t>
+      </w:r>
+      <w:proofErr w:type="gramStart"/>
+      <w:r>
+        <w:t>operação</w:t>
+      </w:r>
+      <w:r>
+        <w:t xml:space="preserve"> </w:t>
+      </w:r>
+      <w:r>
+        <w:t>Oi</w:t>
+      </w:r>
+      <w:proofErr w:type="gramEnd"/>
+      <w:r>
+        <w:t>, j realizada na máquina em Mi, j é pi, j, k. As seguintes suposições são consideradas num problema FJSSP:</w:t>
       </w:r>
     </w:p>
     <w:p>
@@ -1270,72 +2050,180 @@
       <w:r>
         <w:t xml:space="preserve">Um job é um processo de produção de uma instância de um produto específico que é definido por um </w:t>
       </w:r>
+      <w:proofErr w:type="spellStart"/>
       <w:r>
         <w:rPr>
           <w:i/>
           <w:iCs/>
         </w:rPr>
-        <w:t>process plan</w:t>
-      </w:r>
-      <w:r>
-        <w:t xml:space="preserve">. Uma operação é uma tarefa individual que é alocada a uma máquina e está associada a um job específico. Uma máquina é um recurso capaz de executar operações, e por fim um </w:t>
-      </w:r>
+        <w:t>process</w:t>
+      </w:r>
+      <w:proofErr w:type="spellEnd"/>
       <w:r>
         <w:rPr>
           <w:i/>
           <w:iCs/>
         </w:rPr>
-        <w:t>process plan</w:t>
-      </w:r>
-      <w:r>
-        <w:t xml:space="preserve"> é uma lista ordenada de operações necessárias para concluir um job.</w:t>
-      </w:r>
-    </w:p>
-    <w:p>
-      <w:r>
-        <w:t xml:space="preserve">A Tabela 1 incorpora os </w:t>
-      </w:r>
+        <w:t xml:space="preserve"> </w:t>
+      </w:r>
+      <w:proofErr w:type="spellStart"/>
       <w:r>
         <w:rPr>
           <w:i/>
           <w:iCs/>
         </w:rPr>
-        <w:t>process plan</w:t>
-      </w:r>
-      <w:r>
-        <w:t xml:space="preserve"> com dimensão 8x7 para a produção de um produto, envolvendo a realização de 8 jobs (com um máximo de 7 operações) distribuídos por 8 máquinas. Cada linha da Tabela 1 apresenta a descrição da sequência das operações </w:t>
-      </w:r>
-      <w:r>
-        <w:lastRenderedPageBreak/>
-        <w:t xml:space="preserve">necessárias para cada tipo de job (um job representa a produção de um produto, por exemplo pr1,2). No caso do tipo de job pr1,2 (primeira linha do </w:t>
-      </w:r>
+        <w:t>plan</w:t>
+      </w:r>
+      <w:proofErr w:type="spellEnd"/>
+      <w:r>
+        <w:t xml:space="preserve">. Uma operação é uma tarefa individual que é alocada a uma máquina e está associada a um job específico. Uma máquina é um recurso capaz de executar operações, e por fim um </w:t>
+      </w:r>
+      <w:proofErr w:type="spellStart"/>
       <w:r>
         <w:rPr>
           <w:i/>
           <w:iCs/>
         </w:rPr>
-        <w:t>process plan</w:t>
-      </w:r>
-      <w:r>
-        <w:t xml:space="preserve">), este requer a execução de 4 operações numa predeterminada ordem, i.e. 01, 02, 03 e 04. Para cada operação, o </w:t>
-      </w:r>
+        <w:t>process</w:t>
+      </w:r>
+      <w:proofErr w:type="spellEnd"/>
       <w:r>
         <w:rPr>
           <w:i/>
           <w:iCs/>
         </w:rPr>
-        <w:t>process plan</w:t>
-      </w:r>
-      <w:r>
-        <w:t xml:space="preserve"> indica quais são as máquinas onde a mesma pode ser realizada, bem como a respetiva quantidade de unidades de tempo necessária para a sua realização. A título de exemplo, a primeira operação (01) pode ser realizada na máquina 1 com uma duração de 4 unidades de tempo ou na máquina 3 com uma duração de 5 unidades de tempo. Cada job de um </w:t>
-      </w:r>
+        <w:t xml:space="preserve"> </w:t>
+      </w:r>
+      <w:proofErr w:type="spellStart"/>
       <w:r>
         <w:rPr>
           <w:i/>
           <w:iCs/>
         </w:rPr>
-        <w:t>process plan</w:t>
-      </w:r>
+        <w:t>plan</w:t>
+      </w:r>
+      <w:proofErr w:type="spellEnd"/>
+      <w:r>
+        <w:t xml:space="preserve"> é uma lista ordenada de operações necessárias para concluir um job.</w:t>
+      </w:r>
+    </w:p>
+    <w:p>
+      <w:r>
+        <w:t xml:space="preserve">A Tabela 1 incorpora os </w:t>
+      </w:r>
+      <w:proofErr w:type="spellStart"/>
+      <w:r>
+        <w:rPr>
+          <w:i/>
+          <w:iCs/>
+        </w:rPr>
+        <w:t>process</w:t>
+      </w:r>
+      <w:proofErr w:type="spellEnd"/>
+      <w:r>
+        <w:rPr>
+          <w:i/>
+          <w:iCs/>
+        </w:rPr>
+        <w:t xml:space="preserve"> </w:t>
+      </w:r>
+      <w:proofErr w:type="spellStart"/>
+      <w:r>
+        <w:rPr>
+          <w:i/>
+          <w:iCs/>
+        </w:rPr>
+        <w:t>plan</w:t>
+      </w:r>
+      <w:proofErr w:type="spellEnd"/>
+      <w:r>
+        <w:t xml:space="preserve"> com dimensão 8x7 para a produção de um produto, envolvendo a realização de 8 jobs (com um máximo de 7 operações) distribuídos por 8 máquinas. Cada linha da Tabela 1 apresenta a descrição da sequência das operações </w:t>
+      </w:r>
+      <w:r>
+        <w:lastRenderedPageBreak/>
+        <w:t xml:space="preserve">necessárias para cada tipo de job (um job representa a produção de um produto, por exemplo pr1,2). No caso do tipo de job pr1,2 (primeira linha do </w:t>
+      </w:r>
+      <w:proofErr w:type="spellStart"/>
+      <w:r>
+        <w:rPr>
+          <w:i/>
+          <w:iCs/>
+        </w:rPr>
+        <w:t>process</w:t>
+      </w:r>
+      <w:proofErr w:type="spellEnd"/>
+      <w:r>
+        <w:rPr>
+          <w:i/>
+          <w:iCs/>
+        </w:rPr>
+        <w:t xml:space="preserve"> </w:t>
+      </w:r>
+      <w:proofErr w:type="spellStart"/>
+      <w:r>
+        <w:rPr>
+          <w:i/>
+          <w:iCs/>
+        </w:rPr>
+        <w:t>plan</w:t>
+      </w:r>
+      <w:proofErr w:type="spellEnd"/>
+      <w:r>
+        <w:t xml:space="preserve">), este requer a execução de 4 operações numa predeterminada ordem, i.e. 01, 02, 03 e 04. Para cada operação, o </w:t>
+      </w:r>
+      <w:proofErr w:type="spellStart"/>
+      <w:r>
+        <w:rPr>
+          <w:i/>
+          <w:iCs/>
+        </w:rPr>
+        <w:t>process</w:t>
+      </w:r>
+      <w:proofErr w:type="spellEnd"/>
+      <w:r>
+        <w:rPr>
+          <w:i/>
+          <w:iCs/>
+        </w:rPr>
+        <w:t xml:space="preserve"> </w:t>
+      </w:r>
+      <w:proofErr w:type="spellStart"/>
+      <w:r>
+        <w:rPr>
+          <w:i/>
+          <w:iCs/>
+        </w:rPr>
+        <w:t>plan</w:t>
+      </w:r>
+      <w:proofErr w:type="spellEnd"/>
+      <w:r>
+        <w:t xml:space="preserve"> indica quais são as máquinas onde a mesma pode ser realizada, bem como a respetiva quantidade de unidades de tempo necessária para a sua realização. A título de exemplo, a primeira operação (01) pode ser realizada na máquina 1 com uma duração de 4 unidades de tempo ou na máquina 3 com uma duração de 5 unidades de tempo. Cada job de um </w:t>
+      </w:r>
+      <w:proofErr w:type="spellStart"/>
+      <w:r>
+        <w:rPr>
+          <w:i/>
+          <w:iCs/>
+        </w:rPr>
+        <w:t>process</w:t>
+      </w:r>
+      <w:proofErr w:type="spellEnd"/>
+      <w:r>
+        <w:rPr>
+          <w:i/>
+          <w:iCs/>
+        </w:rPr>
+        <w:t xml:space="preserve"> </w:t>
+      </w:r>
+      <w:proofErr w:type="spellStart"/>
+      <w:r>
+        <w:rPr>
+          <w:i/>
+          <w:iCs/>
+        </w:rPr>
+        <w:t>plan</w:t>
+      </w:r>
+      <w:proofErr w:type="spellEnd"/>
       <w:r>
         <w:t xml:space="preserve"> é composto por n operações que podem ser encadeadas com outras operações de outros jobs, mas dentro do mesmo job necessitam ser executadas pela sua ordem, isto é, num job que tenha três operações, a operação 3 não pode ser iniciada sem que a operação 2 esteja finalizada, e esta por sua vez também não pode ser iniciada sem que a operação 1 esteja finalizada. O cálculo da distribuição das operações pelas máquinas terá de se basear na capacidade das máquinas poderem </w:t>
       </w:r>
@@ -1399,32 +2287,32 @@
                             <w:r>
                               <w:t xml:space="preserve">Tabela </w:t>
                             </w:r>
-                            <w:r>
-                              <w:fldChar w:fldCharType="begin"/>
-                            </w:r>
-                            <w:r>
-                              <w:instrText xml:space="preserve"> SEQ Tabela \* ARABIC </w:instrText>
-                            </w:r>
-                            <w:r>
-                              <w:fldChar w:fldCharType="separate"/>
-                            </w:r>
-                            <w:r>
-                              <w:rPr>
-                                <w:noProof/>
-                              </w:rPr>
-                              <w:t>1</w:t>
-                            </w:r>
-                            <w:r>
-                              <w:rPr>
-                                <w:noProof/>
-                              </w:rPr>
-                              <w:fldChar w:fldCharType="end"/>
-                            </w:r>
+                            <w:fldSimple w:instr=" SEQ Tabela \* ARABIC ">
+                              <w:r>
+                                <w:rPr>
+                                  <w:noProof/>
+                                </w:rPr>
+                                <w:t>1</w:t>
+                              </w:r>
+                            </w:fldSimple>
                             <w:r>
                               <w:t xml:space="preserve"> - </w:t>
                             </w:r>
+                            <w:proofErr w:type="spellStart"/>
                             <w:r>
-                              <w:t>Process plan para um problema de escalonamento com dimensão 8x7 e 8 máquinas</w:t>
+                              <w:t>Process</w:t>
+                            </w:r>
+                            <w:proofErr w:type="spellEnd"/>
+                            <w:r>
+                              <w:t xml:space="preserve"> </w:t>
+                            </w:r>
+                            <w:proofErr w:type="spellStart"/>
+                            <w:r>
+                              <w:t>plan</w:t>
+                            </w:r>
+                            <w:proofErr w:type="spellEnd"/>
+                            <w:r>
+                              <w:t xml:space="preserve"> para um problema de escalonamento com dimensão 8x7 e 8 máquinas</w:t>
                             </w:r>
                           </w:p>
                         </w:txbxContent>
@@ -1458,32 +2346,32 @@
                       <w:r>
                         <w:t xml:space="preserve">Tabela </w:t>
                       </w:r>
-                      <w:r>
-                        <w:fldChar w:fldCharType="begin"/>
-                      </w:r>
-                      <w:r>
-                        <w:instrText xml:space="preserve"> SEQ Tabela \* ARABIC </w:instrText>
-                      </w:r>
-                      <w:r>
-                        <w:fldChar w:fldCharType="separate"/>
-                      </w:r>
-                      <w:r>
-                        <w:rPr>
-                          <w:noProof/>
-                        </w:rPr>
-                        <w:t>1</w:t>
-                      </w:r>
-                      <w:r>
-                        <w:rPr>
-                          <w:noProof/>
-                        </w:rPr>
-                        <w:fldChar w:fldCharType="end"/>
-                      </w:r>
+                      <w:fldSimple w:instr=" SEQ Tabela \* ARABIC ">
+                        <w:r>
+                          <w:rPr>
+                            <w:noProof/>
+                          </w:rPr>
+                          <w:t>1</w:t>
+                        </w:r>
+                      </w:fldSimple>
                       <w:r>
                         <w:t xml:space="preserve"> - </w:t>
                       </w:r>
+                      <w:proofErr w:type="spellStart"/>
                       <w:r>
-                        <w:t>Process plan para um problema de escalonamento com dimensão 8x7 e 8 máquinas</w:t>
+                        <w:t>Process</w:t>
+                      </w:r>
+                      <w:proofErr w:type="spellEnd"/>
+                      <w:r>
+                        <w:t xml:space="preserve"> </w:t>
+                      </w:r>
+                      <w:proofErr w:type="spellStart"/>
+                      <w:r>
+                        <w:t>plan</w:t>
+                      </w:r>
+                      <w:proofErr w:type="spellEnd"/>
+                      <w:r>
+                        <w:t xml:space="preserve"> para um problema de escalonamento com dimensão 8x7 e 8 máquinas</w:t>
                       </w:r>
                     </w:p>
                   </w:txbxContent>
@@ -1530,7 +2418,7 @@
                     <pic:cNvPicPr/>
                   </pic:nvPicPr>
                   <pic:blipFill>
-                    <a:blip r:embed="rId14"/>
+                    <a:blip r:embed="rId17"/>
                     <a:stretch>
                       <a:fillRect/>
                     </a:stretch>
@@ -1686,7 +2574,7 @@
       <w:pPr>
         <w:pStyle w:val="ttulo10"/>
       </w:pPr>
-      <w:bookmarkStart w:id="3" w:name="_Toc99376357"/>
+      <w:bookmarkStart w:id="3" w:name="_Toc99714743"/>
       <w:r>
         <w:lastRenderedPageBreak/>
         <w:t>Estruturas de dados</w:t>
@@ -1694,26 +2582,47 @@
       <w:bookmarkEnd w:id="3"/>
     </w:p>
     <w:p>
-      <w:r>
-        <w:t xml:space="preserve">Primeiramente para a resolução desta primeira fase, pensei em como seria feita a minha estrutura de dados para que ao longo do projeto não tenha que substituir nenhum dado nem nenhuma estrutura. </w:t>
-      </w:r>
-      <w:r>
-        <w:t>Simplificando as minhas estruturas temos então que a estrutura da máquina tem somente um id e o tempo da máquina. Como é uma lista ligada tem sempre um apontador da própria</w:t>
-      </w:r>
-      <w:r>
-        <w:t xml:space="preserve"> estrutura de</w:t>
-      </w:r>
-      <w:r>
-        <w:t xml:space="preserve"> máquina para uma próxima</w:t>
-      </w:r>
-      <w:r>
-        <w:t xml:space="preserve"> estrutura de</w:t>
-      </w:r>
-      <w:r>
-        <w:t xml:space="preserve"> máquina que possa existir.</w:t>
+      <w:pPr>
+        <w:rPr>
+          <w:u w:val="single"/>
+        </w:rPr>
+      </w:pPr>
+      <w:r>
+        <w:t>Primeiramente para a resolução desta primeira fase, pensei em como seria feita a minha estrutura de dados para que ao longo do projeto não tenha que substituir nenhum dado nem nenhuma estrutura.</w:t>
       </w:r>
     </w:p>
     <w:p>
+      <w:r>
+        <w:t>Inicialmente a estrutura de dados usada não tinha sido a melhor para resolver algumas das questões, em que só tinha uma estrutura de máquinas e outra de operações. Porém pensando melhor e organizando melhor o código refiz a estrutura de dados sendo que as listas de máquinas passariam a ser só máquina que estariam dentro de uma lista de máquinas e operações dentro de listas de operações.</w:t>
+      </w:r>
+    </w:p>
+    <w:p>
+      <w:r>
+        <w:t>Simplificando as minhas estruturas temos então que a estrutura da máquina tem somente um id e o tempo da máquina. Como é uma lista ligada tem sempre um apontador da própria</w:t>
+      </w:r>
+      <w:r>
+        <w:t xml:space="preserve"> estrutura de</w:t>
+      </w:r>
+      <w:r>
+        <w:t xml:space="preserve"> máquina para uma próxima</w:t>
+      </w:r>
+      <w:r>
+        <w:t xml:space="preserve"> estrutura de</w:t>
+      </w:r>
+      <w:r>
+        <w:t xml:space="preserve"> máquina </w:t>
+      </w:r>
+      <w:r>
+        <w:t>que</w:t>
+      </w:r>
+      <w:r>
+        <w:t xml:space="preserve"> possa existir.</w:t>
+      </w:r>
+    </w:p>
+    <w:p>
+      <w:pPr>
+        <w:keepNext/>
+      </w:pPr>
       <w:r>
         <w:rPr>
           <w:noProof/>
@@ -1734,7 +2643,7 @@
                     <pic:cNvPicPr/>
                   </pic:nvPicPr>
                   <pic:blipFill>
-                    <a:blip r:embed="rId15"/>
+                    <a:blip r:embed="rId18"/>
                     <a:stretch>
                       <a:fillRect/>
                     </a:stretch>
@@ -1756,35 +2665,63 @@
       </w:r>
     </w:p>
     <w:p>
-      <w:r>
-        <w:t xml:space="preserve">Porque me ficaria mais fácil a gestão das máquinas dentro de uma lista ligada de listas de máquinas, criei uma </w:t>
-      </w:r>
-      <w:r>
-        <w:t>lista de máquinas</w:t>
-      </w:r>
-      <w:r>
-        <w:t xml:space="preserve"> para que numa operação tenho que ter uma ou mais máquinas. Como é uma lista ligada tem sempre um apontador da própria </w:t>
-      </w:r>
-      <w:r>
-        <w:t xml:space="preserve">estrutura de listas de máquinas </w:t>
-      </w:r>
-      <w:r>
-        <w:t>para uma próxima</w:t>
-      </w:r>
-      <w:r>
-        <w:t xml:space="preserve"> estrutura de</w:t>
-      </w:r>
-      <w:r>
-        <w:t xml:space="preserve"> </w:t>
-      </w:r>
-      <w:r>
-        <w:t xml:space="preserve">lista de máquinas </w:t>
-      </w:r>
-      <w:r>
-        <w:t>que possa existir.</w:t>
+      <w:pPr>
+        <w:pStyle w:val="Legenda"/>
+      </w:pPr>
+      <w:bookmarkStart w:id="4" w:name="_Toc99714673"/>
+      <w:r>
+        <w:t xml:space="preserve">Figura </w:t>
+      </w:r>
+      <w:fldSimple w:instr=" SEQ Figura \* ARABIC ">
+        <w:r>
+          <w:rPr>
+            <w:noProof/>
+          </w:rPr>
+          <w:t>1</w:t>
+        </w:r>
+      </w:fldSimple>
+      <w:r>
+        <w:t>-Estrutura Máquina</w:t>
+      </w:r>
+      <w:bookmarkEnd w:id="4"/>
+      <w:r>
+        <w:br w:type="page"/>
       </w:r>
     </w:p>
     <w:p>
+      <w:r>
+        <w:lastRenderedPageBreak/>
+        <w:t xml:space="preserve">Porque me ficaria mais fácil a gestão das máquinas dentro de uma lista ligada de listas de máquinas, criei uma </w:t>
+      </w:r>
+      <w:r>
+        <w:t>lista de máquinas</w:t>
+      </w:r>
+      <w:r>
+        <w:t xml:space="preserve"> para que numa operação tenho que ter uma ou mais máquinas. Como é uma lista ligada tem sempre um apontador da própria </w:t>
+      </w:r>
+      <w:r>
+        <w:t xml:space="preserve">estrutura de listas de máquinas </w:t>
+      </w:r>
+      <w:r>
+        <w:t>para uma próxima</w:t>
+      </w:r>
+      <w:r>
+        <w:t xml:space="preserve"> estrutura de</w:t>
+      </w:r>
+      <w:r>
+        <w:t xml:space="preserve"> </w:t>
+      </w:r>
+      <w:r>
+        <w:t xml:space="preserve">lista de máquinas </w:t>
+      </w:r>
+      <w:r>
+        <w:t>que possa existir.</w:t>
+      </w:r>
+    </w:p>
+    <w:p>
+      <w:pPr>
+        <w:keepNext/>
+      </w:pPr>
       <w:r>
         <w:rPr>
           <w:noProof/>
@@ -1805,7 +2742,7 @@
                     <pic:cNvPicPr/>
                   </pic:nvPicPr>
                   <pic:blipFill>
-                    <a:blip r:embed="rId16"/>
+                    <a:blip r:embed="rId19"/>
                     <a:stretch>
                       <a:fillRect/>
                     </a:stretch>
@@ -1827,13 +2764,28 @@
       </w:r>
     </w:p>
     <w:p>
-      <w:r>
-        <w:br w:type="page"/>
-      </w:r>
+      <w:pPr>
+        <w:pStyle w:val="Legenda"/>
+      </w:pPr>
+      <w:bookmarkStart w:id="5" w:name="_Toc99714674"/>
+      <w:r>
+        <w:t xml:space="preserve">Figura </w:t>
+      </w:r>
+      <w:fldSimple w:instr=" SEQ Figura \* ARABIC ">
+        <w:r>
+          <w:rPr>
+            <w:noProof/>
+          </w:rPr>
+          <w:t>2</w:t>
+        </w:r>
+      </w:fldSimple>
+      <w:r>
+        <w:t>-Estrutura Lista de Máquinas</w:t>
+      </w:r>
+      <w:bookmarkEnd w:id="5"/>
     </w:p>
     <w:p>
       <w:r>
-        <w:lastRenderedPageBreak/>
         <w:t>Como anteriormente foi dito, uma operação tem uma lista de máquinas que pode ter uma ou mais máquinas e um id por operação. Como é uma lista ligada tem sempre um apontador da própria</w:t>
       </w:r>
       <w:r>
@@ -1850,6 +2802,9 @@
       </w:r>
     </w:p>
     <w:p>
+      <w:pPr>
+        <w:keepNext/>
+      </w:pPr>
       <w:r>
         <w:rPr>
           <w:noProof/>
@@ -1870,7 +2825,7 @@
                     <pic:cNvPicPr/>
                   </pic:nvPicPr>
                   <pic:blipFill>
-                    <a:blip r:embed="rId17"/>
+                    <a:blip r:embed="rId20"/>
                     <a:stretch>
                       <a:fillRect/>
                     </a:stretch>
@@ -1892,29 +2847,57 @@
       </w:r>
     </w:p>
     <w:p>
-      <w:r>
-        <w:t xml:space="preserve">A mesma coisa acontece com as máquinas, ficaria mais fácil a gestão das operações dentro de uma lista ligada de listas de operações, criei uma </w:t>
-      </w:r>
-      <w:r>
-        <w:t xml:space="preserve">lista de operações </w:t>
-      </w:r>
-      <w:r>
-        <w:t xml:space="preserve">para que numa operação tenho que ter uma ou mais operações. Como é uma lista ligada tem sempre um apontador da própria de </w:t>
-      </w:r>
-      <w:r>
-        <w:t>estrutura de operações</w:t>
-      </w:r>
-      <w:r>
-        <w:t xml:space="preserve"> para uma próxima </w:t>
-      </w:r>
-      <w:r>
-        <w:t xml:space="preserve">estrutura de listas operações </w:t>
-      </w:r>
-      <w:r>
-        <w:t>que possa existir.</w:t>
+      <w:pPr>
+        <w:pStyle w:val="Legenda"/>
+      </w:pPr>
+      <w:bookmarkStart w:id="6" w:name="_Toc99714675"/>
+      <w:r>
+        <w:t xml:space="preserve">Figura </w:t>
+      </w:r>
+      <w:fldSimple w:instr=" SEQ Figura \* ARABIC ">
+        <w:r>
+          <w:rPr>
+            <w:noProof/>
+          </w:rPr>
+          <w:t>3</w:t>
+        </w:r>
+      </w:fldSimple>
+      <w:r>
+        <w:t>-Estrutura Operações</w:t>
+      </w:r>
+      <w:bookmarkEnd w:id="6"/>
+      <w:r>
+        <w:br w:type="page"/>
       </w:r>
     </w:p>
     <w:p>
+      <w:r>
+        <w:lastRenderedPageBreak/>
+        <w:t xml:space="preserve">A mesma coisa acontece com as máquinas, ficaria mais fácil a gestão das operações dentro de uma lista ligada de listas de operações, criei uma </w:t>
+      </w:r>
+      <w:r>
+        <w:t xml:space="preserve">lista de operações </w:t>
+      </w:r>
+      <w:r>
+        <w:t xml:space="preserve">para que numa operação tenho que ter uma ou mais operações. Como é uma lista ligada tem sempre um apontador da própria de </w:t>
+      </w:r>
+      <w:r>
+        <w:t>estrutura de operações</w:t>
+      </w:r>
+      <w:r>
+        <w:t xml:space="preserve"> para uma próxima </w:t>
+      </w:r>
+      <w:r>
+        <w:t xml:space="preserve">estrutura de listas operações </w:t>
+      </w:r>
+      <w:r>
+        <w:t>que possa existir.</w:t>
+      </w:r>
+    </w:p>
+    <w:p>
+      <w:pPr>
+        <w:keepNext/>
+      </w:pPr>
       <w:r>
         <w:rPr>
           <w:noProof/>
@@ -1935,7 +2918,7 @@
                     <pic:cNvPicPr/>
                   </pic:nvPicPr>
                   <pic:blipFill>
-                    <a:blip r:embed="rId18"/>
+                    <a:blip r:embed="rId21"/>
                     <a:stretch>
                       <a:fillRect/>
                     </a:stretch>
@@ -1957,13 +2940,28 @@
       </w:r>
     </w:p>
     <w:p>
-      <w:r>
-        <w:br w:type="page"/>
-      </w:r>
+      <w:pPr>
+        <w:pStyle w:val="Legenda"/>
+      </w:pPr>
+      <w:bookmarkStart w:id="7" w:name="_Toc99714676"/>
+      <w:r>
+        <w:t xml:space="preserve">Figura </w:t>
+      </w:r>
+      <w:fldSimple w:instr=" SEQ Figura \* ARABIC ">
+        <w:r>
+          <w:rPr>
+            <w:noProof/>
+          </w:rPr>
+          <w:t>4</w:t>
+        </w:r>
+      </w:fldSimple>
+      <w:r>
+        <w:t>-Estrutura Lista de Operações</w:t>
+      </w:r>
+      <w:bookmarkEnd w:id="7"/>
     </w:p>
     <w:p>
       <w:r>
-        <w:lastRenderedPageBreak/>
         <w:t xml:space="preserve">Para cada </w:t>
       </w:r>
       <w:r>
@@ -1988,6 +2986,9 @@
       </w:r>
     </w:p>
     <w:p>
+      <w:pPr>
+        <w:keepNext/>
+      </w:pPr>
       <w:r>
         <w:rPr>
           <w:noProof/>
@@ -2008,7 +3009,7 @@
                     <pic:cNvPicPr/>
                   </pic:nvPicPr>
                   <pic:blipFill>
-                    <a:blip r:embed="rId19"/>
+                    <a:blip r:embed="rId22"/>
                     <a:stretch>
                       <a:fillRect/>
                     </a:stretch>
@@ -2030,7 +3031,34 @@
       </w:r>
     </w:p>
     <w:p>
-      <w:r>
+      <w:pPr>
+        <w:pStyle w:val="Legenda"/>
+      </w:pPr>
+      <w:bookmarkStart w:id="8" w:name="_Toc99714677"/>
+      <w:r>
+        <w:t xml:space="preserve">Figura </w:t>
+      </w:r>
+      <w:fldSimple w:instr=" SEQ Figura \* ARABIC ">
+        <w:r>
+          <w:rPr>
+            <w:noProof/>
+          </w:rPr>
+          <w:t>5</w:t>
+        </w:r>
+      </w:fldSimple>
+      <w:r>
+        <w:t>-Estrutura Jobs</w:t>
+      </w:r>
+      <w:bookmarkEnd w:id="8"/>
+    </w:p>
+    <w:p>
+      <w:r>
+        <w:br w:type="page"/>
+      </w:r>
+    </w:p>
+    <w:p>
+      <w:r>
+        <w:lastRenderedPageBreak/>
         <w:t xml:space="preserve">Criei também uma estrutura para me servir de auxílio para inserir num ficheiro binário uma estrutura de </w:t>
       </w:r>
       <w:r>
@@ -2048,7 +3076,7 @@
         <w:t xml:space="preserve"> </w:t>
       </w:r>
       <w:r>
-        <w:t xml:space="preserve">sem que exista apontadores de memória tendo apenas então o id do </w:t>
+        <w:t xml:space="preserve">sem que exista apontadores de memória tendo apenas o id do </w:t>
       </w:r>
       <w:r>
         <w:rPr>
@@ -2058,16 +3086,19 @@
         <w:t>Job</w:t>
       </w:r>
       <w:r>
-        <w:t>.</w:t>
+        <w:t>, id da operação, id da máquina e o tempo da máquina.</w:t>
       </w:r>
     </w:p>
     <w:p>
+      <w:pPr>
+        <w:keepNext/>
+      </w:pPr>
       <w:r>
         <w:drawing>
-          <wp:inline distT="0" distB="0" distL="0" distR="0" wp14:anchorId="0017BE49" wp14:editId="29EBAAE5">
-            <wp:extent cx="2457793" cy="790685"/>
-            <wp:effectExtent l="0" t="0" r="0" b="9525"/>
-            <wp:docPr id="4" name="Imagem 4"/>
+          <wp:inline distT="0" distB="0" distL="0" distR="0" wp14:anchorId="1EB60A9F" wp14:editId="48C23021">
+            <wp:extent cx="2543530" cy="1562318"/>
+            <wp:effectExtent l="0" t="0" r="9525" b="0"/>
+            <wp:docPr id="5" name="Imagem 5" descr="Uma imagem com texto&#10;&#10;Descrição gerada automaticamente"/>
             <wp:cNvGraphicFramePr>
               <a:graphicFrameLocks xmlns:a="http://schemas.openxmlformats.org/drawingml/2006/main" noChangeAspect="1"/>
             </wp:cNvGraphicFramePr>
@@ -2075,11 +3106,11 @@
               <a:graphicData uri="http://schemas.openxmlformats.org/drawingml/2006/picture">
                 <pic:pic xmlns:pic="http://schemas.openxmlformats.org/drawingml/2006/picture">
                   <pic:nvPicPr>
-                    <pic:cNvPr id="1" name=""/>
+                    <pic:cNvPr id="5" name="Imagem 5" descr="Uma imagem com texto&#10;&#10;Descrição gerada automaticamente"/>
                     <pic:cNvPicPr/>
                   </pic:nvPicPr>
                   <pic:blipFill>
-                    <a:blip r:embed="rId20"/>
+                    <a:blip r:embed="rId23"/>
                     <a:stretch>
                       <a:fillRect/>
                     </a:stretch>
@@ -2087,7 +3118,7 @@
                   <pic:spPr>
                     <a:xfrm>
                       <a:off x="0" y="0"/>
-                      <a:ext cx="2457793" cy="790685"/>
+                      <a:ext cx="2543530" cy="1562318"/>
                     </a:xfrm>
                     <a:prstGeom prst="rect">
                       <a:avLst/>
@@ -2102,19 +3133,40 @@
     </w:p>
     <w:p>
       <w:pPr>
+        <w:pStyle w:val="Legenda"/>
+      </w:pPr>
+      <w:bookmarkStart w:id="9" w:name="_Toc99714678"/>
+      <w:r>
+        <w:t xml:space="preserve">Figura </w:t>
+      </w:r>
+      <w:fldSimple w:instr=" SEQ Figura \* ARABIC ">
+        <w:r>
+          <w:rPr>
+            <w:noProof/>
+          </w:rPr>
+          <w:t>6</w:t>
+        </w:r>
+      </w:fldSimple>
+      <w:r>
+        <w:t>-Estrutura Jobs para Ficheiros</w:t>
+      </w:r>
+      <w:bookmarkEnd w:id="9"/>
+    </w:p>
+    <w:p>
+      <w:pPr>
         <w:pStyle w:val="ttulo10"/>
       </w:pPr>
-      <w:bookmarkStart w:id="4" w:name="_Toc321140625"/>
-      <w:bookmarkStart w:id="5" w:name="_Toc99376358"/>
+      <w:bookmarkStart w:id="10" w:name="_Toc321140625"/>
+      <w:bookmarkStart w:id="11" w:name="_Toc99714744"/>
       <w:r>
         <w:lastRenderedPageBreak/>
         <w:t>Testes Realizados</w:t>
       </w:r>
-      <w:bookmarkEnd w:id="5"/>
+      <w:bookmarkEnd w:id="11"/>
       <w:r>
         <w:t xml:space="preserve"> </w:t>
       </w:r>
-      <w:bookmarkEnd w:id="4"/>
+      <w:bookmarkEnd w:id="10"/>
     </w:p>
     <w:p>
       <w:r>
@@ -2130,26 +3182,28 @@
         <w:t xml:space="preserve">tem o respetivo tempo mínimo e tempo máximo possível de todas as máquinas de todas as operações daquele job, assim como a média. A última tabela representa os jobs depois de eliminar uma operação desse mesmo job. </w:t>
       </w:r>
     </w:p>
-    <w:p/>
     <w:p>
       <w:r>
+        <w:rPr>
+          <w:noProof/>
+        </w:rPr>
         <w:drawing>
-          <wp:anchor distT="0" distB="0" distL="114300" distR="114300" simplePos="0" relativeHeight="251666432" behindDoc="1" locked="0" layoutInCell="1" allowOverlap="1" wp14:anchorId="4AA7521F" wp14:editId="04CA7C4C">
+          <wp:anchor distT="0" distB="0" distL="114300" distR="114300" simplePos="0" relativeHeight="251666432" behindDoc="1" locked="0" layoutInCell="1" allowOverlap="1" wp14:anchorId="4AA7521F" wp14:editId="7E8F0A02">
             <wp:simplePos x="0" y="0"/>
-            <wp:positionH relativeFrom="column">
-              <wp:posOffset>-1435735</wp:posOffset>
+            <wp:positionH relativeFrom="margin">
+              <wp:align>left</wp:align>
             </wp:positionH>
             <wp:positionV relativeFrom="paragraph">
-              <wp:posOffset>853440</wp:posOffset>
+              <wp:posOffset>10160</wp:posOffset>
             </wp:positionV>
-            <wp:extent cx="3730625" cy="3371850"/>
-            <wp:effectExtent l="0" t="0" r="3175" b="0"/>
+            <wp:extent cx="3600450" cy="3371850"/>
+            <wp:effectExtent l="0" t="0" r="0" b="0"/>
             <wp:wrapTight wrapText="bothSides">
               <wp:wrapPolygon edited="0">
                 <wp:start x="0" y="0"/>
                 <wp:lineTo x="0" y="21478"/>
-                <wp:lineTo x="21508" y="21478"/>
-                <wp:lineTo x="21508" y="0"/>
+                <wp:lineTo x="21486" y="21478"/>
+                <wp:lineTo x="21486" y="0"/>
                 <wp:lineTo x="0" y="0"/>
               </wp:wrapPolygon>
             </wp:wrapTight>
@@ -2165,14 +3219,14 @@
                     <pic:cNvPicPr/>
                   </pic:nvPicPr>
                   <pic:blipFill rotWithShape="1">
-                    <a:blip r:embed="rId21"/>
+                    <a:blip r:embed="rId24"/>
                     <a:srcRect b="46362"/>
                     <a:stretch/>
                   </pic:blipFill>
                   <pic:spPr bwMode="auto">
                     <a:xfrm>
                       <a:off x="0" y="0"/>
-                      <a:ext cx="3730625" cy="3371850"/>
+                      <a:ext cx="3600450" cy="3371850"/>
                     </a:xfrm>
                     <a:prstGeom prst="rect">
                       <a:avLst/>
@@ -2189,27 +3243,294 @@
                 </pic:pic>
               </a:graphicData>
             </a:graphic>
+            <wp14:sizeRelH relativeFrom="margin">
+              <wp14:pctWidth>0</wp14:pctWidth>
+            </wp14:sizeRelH>
           </wp:anchor>
         </w:drawing>
       </w:r>
-      <w:r>
+    </w:p>
+    <w:p/>
+    <w:p/>
+    <w:p>
+      <w:r>
+        <w:rPr>
+          <w:noProof/>
+        </w:rPr>
+        <mc:AlternateContent>
+          <mc:Choice Requires="wps">
+            <w:drawing>
+              <wp:anchor distT="0" distB="0" distL="114300" distR="114300" simplePos="0" relativeHeight="251670528" behindDoc="1" locked="0" layoutInCell="1" allowOverlap="1" wp14:anchorId="57ECB2C2" wp14:editId="4C8D7533">
+                <wp:simplePos x="0" y="0"/>
+                <wp:positionH relativeFrom="margin">
+                  <wp:align>left</wp:align>
+                </wp:positionH>
+                <wp:positionV relativeFrom="paragraph">
+                  <wp:posOffset>2454275</wp:posOffset>
+                </wp:positionV>
+                <wp:extent cx="3600450" cy="635"/>
+                <wp:effectExtent l="0" t="0" r="0" b="8255"/>
+                <wp:wrapTight wrapText="bothSides">
+                  <wp:wrapPolygon edited="0">
+                    <wp:start x="0" y="0"/>
+                    <wp:lineTo x="0" y="20698"/>
+                    <wp:lineTo x="21486" y="20698"/>
+                    <wp:lineTo x="21486" y="0"/>
+                    <wp:lineTo x="0" y="0"/>
+                  </wp:wrapPolygon>
+                </wp:wrapTight>
+                <wp:docPr id="7" name="Caixa de texto 7"/>
+                <wp:cNvGraphicFramePr/>
+                <a:graphic xmlns:a="http://schemas.openxmlformats.org/drawingml/2006/main">
+                  <a:graphicData uri="http://schemas.microsoft.com/office/word/2010/wordprocessingShape">
+                    <wps:wsp>
+                      <wps:cNvSpPr txBox="1"/>
+                      <wps:spPr>
+                        <a:xfrm>
+                          <a:off x="0" y="0"/>
+                          <a:ext cx="3600450" cy="635"/>
+                        </a:xfrm>
+                        <a:prstGeom prst="rect">
+                          <a:avLst/>
+                        </a:prstGeom>
+                        <a:noFill/>
+                        <a:ln>
+                          <a:noFill/>
+                        </a:ln>
+                      </wps:spPr>
+                      <wps:txbx>
+                        <w:txbxContent>
+                          <w:p>
+                            <w:pPr>
+                              <w:pStyle w:val="Legenda"/>
+                              <w:rPr>
+                                <w:noProof/>
+                                <w:color w:val="404040" w:themeColor="text1" w:themeTint="BF"/>
+                                <w:sz w:val="20"/>
+                                <w:szCs w:val="20"/>
+                              </w:rPr>
+                            </w:pPr>
+                            <w:bookmarkStart w:id="12" w:name="_Toc99714679"/>
+                            <w:r>
+                              <w:t xml:space="preserve">Figura </w:t>
+                            </w:r>
+                            <w:fldSimple w:instr=" SEQ Figura \* ARABIC ">
+                              <w:r>
+                                <w:rPr>
+                                  <w:noProof/>
+                                </w:rPr>
+                                <w:t>7</w:t>
+                              </w:r>
+                            </w:fldSimple>
+                            <w:r>
+                              <w:t>-Teste realizado #1</w:t>
+                            </w:r>
+                            <w:bookmarkEnd w:id="12"/>
+                          </w:p>
+                        </w:txbxContent>
+                      </wps:txbx>
+                      <wps:bodyPr rot="0" spcFirstLastPara="0" vertOverflow="overflow" horzOverflow="overflow" vert="horz" wrap="square" lIns="0" tIns="0" rIns="0" bIns="0" numCol="1" spcCol="0" rtlCol="0" fromWordArt="0" anchor="t" anchorCtr="0" forceAA="0" compatLnSpc="1">
+                        <a:prstTxWarp prst="textNoShape">
+                          <a:avLst/>
+                        </a:prstTxWarp>
+                        <a:spAutoFit/>
+                      </wps:bodyPr>
+                    </wps:wsp>
+                  </a:graphicData>
+                </a:graphic>
+              </wp:anchor>
+            </w:drawing>
+          </mc:Choice>
+          <mc:Fallback>
+            <w:pict>
+              <v:shape w14:anchorId="57ECB2C2" id="Caixa de texto 7" o:spid="_x0000_s1029" type="#_x0000_t202" style="position:absolute;margin-left:0;margin-top:193.25pt;width:283.5pt;height:.05pt;z-index:-251645952;visibility:visible;mso-wrap-style:square;mso-wrap-distance-left:9pt;mso-wrap-distance-top:0;mso-wrap-distance-right:9pt;mso-wrap-distance-bottom:0;mso-position-horizontal:left;mso-position-horizontal-relative:margin;mso-position-vertical:absolute;mso-position-vertical-relative:text;v-text-anchor:top" o:gfxdata="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" filled="f" stroked="f">
+                <v:textbox style="mso-fit-shape-to-text:t" inset="0,0,0,0">
+                  <w:txbxContent>
+                    <w:p>
+                      <w:pPr>
+                        <w:pStyle w:val="Legenda"/>
+                        <w:rPr>
+                          <w:noProof/>
+                          <w:color w:val="404040" w:themeColor="text1" w:themeTint="BF"/>
+                          <w:sz w:val="20"/>
+                          <w:szCs w:val="20"/>
+                        </w:rPr>
+                      </w:pPr>
+                      <w:bookmarkStart w:id="13" w:name="_Toc99714679"/>
+                      <w:r>
+                        <w:t xml:space="preserve">Figura </w:t>
+                      </w:r>
+                      <w:fldSimple w:instr=" SEQ Figura \* ARABIC ">
+                        <w:r>
+                          <w:rPr>
+                            <w:noProof/>
+                          </w:rPr>
+                          <w:t>7</w:t>
+                        </w:r>
+                      </w:fldSimple>
+                      <w:r>
+                        <w:t>-Teste realizado #1</w:t>
+                      </w:r>
+                      <w:bookmarkEnd w:id="13"/>
+                    </w:p>
+                  </w:txbxContent>
+                </v:textbox>
+                <w10:wrap type="tight" anchorx="margin"/>
+              </v:shape>
+            </w:pict>
+          </mc:Fallback>
+        </mc:AlternateContent>
+      </w:r>
+      <w:r>
+        <w:rPr>
+          <w:noProof/>
+        </w:rPr>
+        <mc:AlternateContent>
+          <mc:Choice Requires="wps">
+            <w:drawing>
+              <wp:anchor distT="0" distB="0" distL="114300" distR="114300" simplePos="0" relativeHeight="251672576" behindDoc="1" locked="0" layoutInCell="1" allowOverlap="1" wp14:anchorId="0D43D942" wp14:editId="505FA6CB">
+                <wp:simplePos x="0" y="0"/>
+                <wp:positionH relativeFrom="column">
+                  <wp:posOffset>1584960</wp:posOffset>
+                </wp:positionH>
+                <wp:positionV relativeFrom="paragraph">
+                  <wp:posOffset>4243070</wp:posOffset>
+                </wp:positionV>
+                <wp:extent cx="3613150" cy="635"/>
+                <wp:effectExtent l="0" t="0" r="0" b="0"/>
+                <wp:wrapTight wrapText="bothSides">
+                  <wp:wrapPolygon edited="0">
+                    <wp:start x="0" y="0"/>
+                    <wp:lineTo x="0" y="21600"/>
+                    <wp:lineTo x="21600" y="21600"/>
+                    <wp:lineTo x="21600" y="0"/>
+                  </wp:wrapPolygon>
+                </wp:wrapTight>
+                <wp:docPr id="8" name="Caixa de texto 8"/>
+                <wp:cNvGraphicFramePr/>
+                <a:graphic xmlns:a="http://schemas.openxmlformats.org/drawingml/2006/main">
+                  <a:graphicData uri="http://schemas.microsoft.com/office/word/2010/wordprocessingShape">
+                    <wps:wsp>
+                      <wps:cNvSpPr txBox="1"/>
+                      <wps:spPr>
+                        <a:xfrm>
+                          <a:off x="0" y="0"/>
+                          <a:ext cx="3613150" cy="635"/>
+                        </a:xfrm>
+                        <a:prstGeom prst="rect">
+                          <a:avLst/>
+                        </a:prstGeom>
+                        <a:solidFill>
+                          <a:prstClr val="white"/>
+                        </a:solidFill>
+                        <a:ln>
+                          <a:noFill/>
+                        </a:ln>
+                      </wps:spPr>
+                      <wps:txbx>
+                        <w:txbxContent>
+                          <w:p>
+                            <w:pPr>
+                              <w:pStyle w:val="Legenda"/>
+                              <w:rPr>
+                                <w:noProof/>
+                                <w:color w:val="404040" w:themeColor="text1" w:themeTint="BF"/>
+                                <w:sz w:val="20"/>
+                                <w:szCs w:val="20"/>
+                              </w:rPr>
+                            </w:pPr>
+                            <w:bookmarkStart w:id="14" w:name="_Toc99714680"/>
+                            <w:r>
+                              <w:t xml:space="preserve">Figura </w:t>
+                            </w:r>
+                            <w:fldSimple w:instr=" SEQ Figura \* ARABIC ">
+                              <w:r>
+                                <w:rPr>
+                                  <w:noProof/>
+                                </w:rPr>
+                                <w:t>8</w:t>
+                              </w:r>
+                            </w:fldSimple>
+                            <w:r>
+                              <w:t>-Teste realizado #2</w:t>
+                            </w:r>
+                            <w:bookmarkEnd w:id="14"/>
+                          </w:p>
+                        </w:txbxContent>
+                      </wps:txbx>
+                      <wps:bodyPr rot="0" spcFirstLastPara="0" vertOverflow="overflow" horzOverflow="overflow" vert="horz" wrap="square" lIns="0" tIns="0" rIns="0" bIns="0" numCol="1" spcCol="0" rtlCol="0" fromWordArt="0" anchor="t" anchorCtr="0" forceAA="0" compatLnSpc="1">
+                        <a:prstTxWarp prst="textNoShape">
+                          <a:avLst/>
+                        </a:prstTxWarp>
+                        <a:spAutoFit/>
+                      </wps:bodyPr>
+                    </wps:wsp>
+                  </a:graphicData>
+                </a:graphic>
+              </wp:anchor>
+            </w:drawing>
+          </mc:Choice>
+          <mc:Fallback>
+            <w:pict>
+              <v:shape w14:anchorId="0D43D942" id="Caixa de texto 8" o:spid="_x0000_s1030" type="#_x0000_t202" style="position:absolute;margin-left:124.8pt;margin-top:334.1pt;width:284.5pt;height:.05pt;z-index:-251643904;visibility:visible;mso-wrap-style:square;mso-wrap-distance-left:9pt;mso-wrap-distance-top:0;mso-wrap-distance-right:9pt;mso-wrap-distance-bottom:0;mso-position-horizontal:absolute;mso-position-horizontal-relative:text;mso-position-vertical:absolute;mso-position-vertical-relative:text;v-text-anchor:top" o:gfxdata="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" stroked="f">
+                <v:textbox style="mso-fit-shape-to-text:t" inset="0,0,0,0">
+                  <w:txbxContent>
+                    <w:p>
+                      <w:pPr>
+                        <w:pStyle w:val="Legenda"/>
+                        <w:rPr>
+                          <w:noProof/>
+                          <w:color w:val="404040" w:themeColor="text1" w:themeTint="BF"/>
+                          <w:sz w:val="20"/>
+                          <w:szCs w:val="20"/>
+                        </w:rPr>
+                      </w:pPr>
+                      <w:bookmarkStart w:id="15" w:name="_Toc99714680"/>
+                      <w:r>
+                        <w:t xml:space="preserve">Figura </w:t>
+                      </w:r>
+                      <w:fldSimple w:instr=" SEQ Figura \* ARABIC ">
+                        <w:r>
+                          <w:rPr>
+                            <w:noProof/>
+                          </w:rPr>
+                          <w:t>8</w:t>
+                        </w:r>
+                      </w:fldSimple>
+                      <w:r>
+                        <w:t>-Teste realizado #2</w:t>
+                      </w:r>
+                      <w:bookmarkEnd w:id="15"/>
+                    </w:p>
+                  </w:txbxContent>
+                </v:textbox>
+                <w10:wrap type="tight"/>
+              </v:shape>
+            </w:pict>
+          </mc:Fallback>
+        </mc:AlternateContent>
+      </w:r>
+      <w:r>
+        <w:rPr>
+          <w:noProof/>
+        </w:rPr>
         <w:drawing>
-          <wp:anchor distT="0" distB="0" distL="114300" distR="114300" simplePos="0" relativeHeight="251667456" behindDoc="1" locked="0" layoutInCell="1" allowOverlap="1" wp14:anchorId="7A1C5A2E" wp14:editId="1E055D75">
+          <wp:anchor distT="0" distB="0" distL="114300" distR="114300" simplePos="0" relativeHeight="251667456" behindDoc="1" locked="0" layoutInCell="1" allowOverlap="1" wp14:anchorId="7A1C5A2E" wp14:editId="1B459D1C">
             <wp:simplePos x="0" y="0"/>
-            <wp:positionH relativeFrom="column">
-              <wp:posOffset>1448435</wp:posOffset>
+            <wp:positionH relativeFrom="margin">
+              <wp:align>right</wp:align>
             </wp:positionH>
             <wp:positionV relativeFrom="paragraph">
-              <wp:posOffset>2253615</wp:posOffset>
+              <wp:posOffset>680720</wp:posOffset>
             </wp:positionV>
-            <wp:extent cx="3766161" cy="3333750"/>
+            <wp:extent cx="3613150" cy="3505200"/>
             <wp:effectExtent l="0" t="0" r="6350" b="0"/>
             <wp:wrapTight wrapText="bothSides">
               <wp:wrapPolygon edited="0">
                 <wp:start x="0" y="0"/>
-                <wp:lineTo x="0" y="21477"/>
-                <wp:lineTo x="21527" y="21477"/>
-                <wp:lineTo x="21527" y="0"/>
+                <wp:lineTo x="0" y="21483"/>
+                <wp:lineTo x="21524" y="21483"/>
+                <wp:lineTo x="21524" y="0"/>
                 <wp:lineTo x="0" y="0"/>
               </wp:wrapPolygon>
             </wp:wrapTight>
@@ -2225,7 +3546,7 @@
                     <pic:cNvPicPr/>
                   </pic:nvPicPr>
                   <pic:blipFill>
-                    <a:blip r:embed="rId22"/>
+                    <a:blip r:embed="rId25"/>
                     <a:stretch>
                       <a:fillRect/>
                     </a:stretch>
@@ -2233,7 +3554,7 @@
                   <pic:spPr>
                     <a:xfrm>
                       <a:off x="0" y="0"/>
-                      <a:ext cx="3766161" cy="3333750"/>
+                      <a:ext cx="3613150" cy="3505200"/>
                     </a:xfrm>
                     <a:prstGeom prst="rect">
                       <a:avLst/>
@@ -2251,17 +3572,232 @@
           </wp:anchor>
         </w:drawing>
       </w:r>
+      <w:r>
+        <w:br w:type="page"/>
+      </w:r>
+    </w:p>
+    <w:p>
+      <w:r>
+        <w:lastRenderedPageBreak/>
+        <w:t xml:space="preserve">Estes testes aqui mencionados anteriormente foram testes efetuados com inserção de dados manualmente, porém os testes efetuados para </w:t>
+      </w:r>
+      <w:r>
+        <w:t>quando os ficheiros são lidos a partir de um ficheiro binário só está a guardar o primeiro de todos os dados como apresenta a figura abaixo.</w:t>
+      </w:r>
+    </w:p>
+    <w:p>
+      <w:r>
+        <w:rPr>
+          <w:noProof/>
+        </w:rPr>
+        <mc:AlternateContent>
+          <mc:Choice Requires="wps">
+            <w:drawing>
+              <wp:anchor distT="0" distB="0" distL="114300" distR="114300" simplePos="0" relativeHeight="251674624" behindDoc="1" locked="0" layoutInCell="1" allowOverlap="1" wp14:anchorId="7A29EE35" wp14:editId="16142C3E">
+                <wp:simplePos x="0" y="0"/>
+                <wp:positionH relativeFrom="column">
+                  <wp:posOffset>802005</wp:posOffset>
+                </wp:positionH>
+                <wp:positionV relativeFrom="paragraph">
+                  <wp:posOffset>3607435</wp:posOffset>
+                </wp:positionV>
+                <wp:extent cx="3601085" cy="635"/>
+                <wp:effectExtent l="0" t="0" r="0" b="0"/>
+                <wp:wrapTight wrapText="bothSides">
+                  <wp:wrapPolygon edited="0">
+                    <wp:start x="0" y="0"/>
+                    <wp:lineTo x="0" y="21600"/>
+                    <wp:lineTo x="21600" y="21600"/>
+                    <wp:lineTo x="21600" y="0"/>
+                  </wp:wrapPolygon>
+                </wp:wrapTight>
+                <wp:docPr id="9" name="Caixa de texto 9"/>
+                <wp:cNvGraphicFramePr/>
+                <a:graphic xmlns:a="http://schemas.openxmlformats.org/drawingml/2006/main">
+                  <a:graphicData uri="http://schemas.microsoft.com/office/word/2010/wordprocessingShape">
+                    <wps:wsp>
+                      <wps:cNvSpPr txBox="1"/>
+                      <wps:spPr>
+                        <a:xfrm>
+                          <a:off x="0" y="0"/>
+                          <a:ext cx="3601085" cy="635"/>
+                        </a:xfrm>
+                        <a:prstGeom prst="rect">
+                          <a:avLst/>
+                        </a:prstGeom>
+                        <a:solidFill>
+                          <a:prstClr val="white"/>
+                        </a:solidFill>
+                        <a:ln>
+                          <a:noFill/>
+                        </a:ln>
+                      </wps:spPr>
+                      <wps:txbx>
+                        <w:txbxContent>
+                          <w:p>
+                            <w:pPr>
+                              <w:pStyle w:val="Legenda"/>
+                              <w:rPr>
+                                <w:noProof/>
+                                <w:color w:val="404040" w:themeColor="text1" w:themeTint="BF"/>
+                                <w:sz w:val="20"/>
+                                <w:szCs w:val="20"/>
+                              </w:rPr>
+                            </w:pPr>
+                            <w:bookmarkStart w:id="16" w:name="_Toc99714681"/>
+                            <w:r>
+                              <w:t xml:space="preserve">Figura </w:t>
+                            </w:r>
+                            <w:fldSimple w:instr=" SEQ Figura \* ARABIC ">
+                              <w:r>
+                                <w:rPr>
+                                  <w:noProof/>
+                                </w:rPr>
+                                <w:t>9</w:t>
+                              </w:r>
+                            </w:fldSimple>
+                            <w:r>
+                              <w:t>-Teste realizado #3</w:t>
+                            </w:r>
+                            <w:bookmarkEnd w:id="16"/>
+                          </w:p>
+                        </w:txbxContent>
+                      </wps:txbx>
+                      <wps:bodyPr rot="0" spcFirstLastPara="0" vertOverflow="overflow" horzOverflow="overflow" vert="horz" wrap="square" lIns="0" tIns="0" rIns="0" bIns="0" numCol="1" spcCol="0" rtlCol="0" fromWordArt="0" anchor="t" anchorCtr="0" forceAA="0" compatLnSpc="1">
+                        <a:prstTxWarp prst="textNoShape">
+                          <a:avLst/>
+                        </a:prstTxWarp>
+                        <a:spAutoFit/>
+                      </wps:bodyPr>
+                    </wps:wsp>
+                  </a:graphicData>
+                </a:graphic>
+              </wp:anchor>
+            </w:drawing>
+          </mc:Choice>
+          <mc:Fallback>
+            <w:pict>
+              <v:shape w14:anchorId="7A29EE35" id="Caixa de texto 9" o:spid="_x0000_s1031" type="#_x0000_t202" style="position:absolute;margin-left:63.15pt;margin-top:284.05pt;width:283.55pt;height:.05pt;z-index:-251641856;visibility:visible;mso-wrap-style:square;mso-wrap-distance-left:9pt;mso-wrap-distance-top:0;mso-wrap-distance-right:9pt;mso-wrap-distance-bottom:0;mso-position-horizontal:absolute;mso-position-horizontal-relative:text;mso-position-vertical:absolute;mso-position-vertical-relative:text;v-text-anchor:top" o:gfxdata="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" stroked="f">
+                <v:textbox style="mso-fit-shape-to-text:t" inset="0,0,0,0">
+                  <w:txbxContent>
+                    <w:p>
+                      <w:pPr>
+                        <w:pStyle w:val="Legenda"/>
+                        <w:rPr>
+                          <w:noProof/>
+                          <w:color w:val="404040" w:themeColor="text1" w:themeTint="BF"/>
+                          <w:sz w:val="20"/>
+                          <w:szCs w:val="20"/>
+                        </w:rPr>
+                      </w:pPr>
+                      <w:bookmarkStart w:id="17" w:name="_Toc99714681"/>
+                      <w:r>
+                        <w:t xml:space="preserve">Figura </w:t>
+                      </w:r>
+                      <w:fldSimple w:instr=" SEQ Figura \* ARABIC ">
+                        <w:r>
+                          <w:rPr>
+                            <w:noProof/>
+                          </w:rPr>
+                          <w:t>9</w:t>
+                        </w:r>
+                      </w:fldSimple>
+                      <w:r>
+                        <w:t>-Teste realizado #3</w:t>
+                      </w:r>
+                      <w:bookmarkEnd w:id="17"/>
+                    </w:p>
+                  </w:txbxContent>
+                </v:textbox>
+                <w10:wrap type="tight"/>
+              </v:shape>
+            </w:pict>
+          </mc:Fallback>
+        </mc:AlternateContent>
+      </w:r>
+      <w:r>
+        <w:rPr>
+          <w:noProof/>
+        </w:rPr>
+        <w:drawing>
+          <wp:anchor distT="0" distB="0" distL="114300" distR="114300" simplePos="0" relativeHeight="251668480" behindDoc="1" locked="0" layoutInCell="1" allowOverlap="1" wp14:anchorId="3443A24C" wp14:editId="7E39CC83">
+            <wp:simplePos x="0" y="0"/>
+            <wp:positionH relativeFrom="margin">
+              <wp:align>center</wp:align>
+            </wp:positionH>
+            <wp:positionV relativeFrom="paragraph">
+              <wp:posOffset>6350</wp:posOffset>
+            </wp:positionV>
+            <wp:extent cx="3601085" cy="3543935"/>
+            <wp:effectExtent l="0" t="0" r="0" b="0"/>
+            <wp:wrapTight wrapText="bothSides">
+              <wp:wrapPolygon edited="0">
+                <wp:start x="0" y="0"/>
+                <wp:lineTo x="0" y="21480"/>
+                <wp:lineTo x="21482" y="21480"/>
+                <wp:lineTo x="21482" y="0"/>
+                <wp:lineTo x="0" y="0"/>
+              </wp:wrapPolygon>
+            </wp:wrapTight>
+            <wp:docPr id="6" name="Imagem 6"/>
+            <wp:cNvGraphicFramePr>
+              <a:graphicFrameLocks xmlns:a="http://schemas.openxmlformats.org/drawingml/2006/main" noChangeAspect="1"/>
+            </wp:cNvGraphicFramePr>
+            <a:graphic xmlns:a="http://schemas.openxmlformats.org/drawingml/2006/main">
+              <a:graphicData uri="http://schemas.openxmlformats.org/drawingml/2006/picture">
+                <pic:pic xmlns:pic="http://schemas.openxmlformats.org/drawingml/2006/picture">
+                  <pic:nvPicPr>
+                    <pic:cNvPr id="0" name="Picture 2"/>
+                    <pic:cNvPicPr>
+                      <a:picLocks noChangeAspect="1" noChangeArrowheads="1"/>
+                    </pic:cNvPicPr>
+                  </pic:nvPicPr>
+                  <pic:blipFill>
+                    <a:blip r:embed="rId26">
+                      <a:extLst>
+                        <a:ext uri="{28A0092B-C50C-407E-A947-70E740481C1C}">
+                          <a14:useLocalDpi xmlns:a14="http://schemas.microsoft.com/office/drawing/2010/main" val="0"/>
+                        </a:ext>
+                      </a:extLst>
+                    </a:blip>
+                    <a:srcRect/>
+                    <a:stretch>
+                      <a:fillRect/>
+                    </a:stretch>
+                  </pic:blipFill>
+                  <pic:spPr bwMode="auto">
+                    <a:xfrm>
+                      <a:off x="0" y="0"/>
+                      <a:ext cx="3601085" cy="3543935"/>
+                    </a:xfrm>
+                    <a:prstGeom prst="rect">
+                      <a:avLst/>
+                    </a:prstGeom>
+                    <a:noFill/>
+                  </pic:spPr>
+                </pic:pic>
+              </a:graphicData>
+            </a:graphic>
+            <wp14:sizeRelH relativeFrom="margin">
+              <wp14:pctWidth>0</wp14:pctWidth>
+            </wp14:sizeRelH>
+            <wp14:sizeRelV relativeFrom="margin">
+              <wp14:pctHeight>0</wp14:pctHeight>
+            </wp14:sizeRelV>
+          </wp:anchor>
+        </w:drawing>
+      </w:r>
     </w:p>
     <w:p>
       <w:pPr>
         <w:pStyle w:val="ttulo10"/>
       </w:pPr>
-      <w:bookmarkStart w:id="6" w:name="_Toc99376359"/>
+      <w:bookmarkStart w:id="18" w:name="_Toc99714745"/>
       <w:r>
         <w:lastRenderedPageBreak/>
         <w:t>Conclusão</w:t>
       </w:r>
-      <w:bookmarkEnd w:id="6"/>
+      <w:bookmarkEnd w:id="18"/>
     </w:p>
     <w:p>
       <w:r>
@@ -2281,7 +3817,7 @@
       </w:r>
     </w:p>
     <w:sectPr>
-      <w:headerReference w:type="default" r:id="rId23"/>
+      <w:headerReference w:type="default" r:id="rId27"/>
       <w:pgSz w:w="11907" w:h="16839" w:code="9"/>
       <w:pgMar w:top="1148" w:right="700" w:bottom="2296" w:left="3011" w:header="1148" w:footer="709" w:gutter="0"/>
       <w:pgNumType w:start="1"/>
@@ -2493,7 +4029,7 @@
               <wp:lineTo x="693" y="6154"/>
             </wp:wrapPolygon>
           </wp:wrapTight>
-          <wp:docPr id="16" name="Imagem 16" descr="Uma imagem com texto&#10;&#10;Descrição gerada automaticamente"/>
+          <wp:docPr id="10" name="Imagem 10" descr="Uma imagem com texto&#10;&#10;Descrição gerada automaticamente"/>
           <wp:cNvGraphicFramePr>
             <a:graphicFrameLocks xmlns:a="http://schemas.openxmlformats.org/drawingml/2006/main" noChangeAspect="1"/>
           </wp:cNvGraphicFramePr>
@@ -2570,7 +4106,7 @@
               <wp:lineTo x="2880" y="4822"/>
             </wp:wrapPolygon>
           </wp:wrapTight>
-          <wp:docPr id="12" name="Imagem 12"/>
+          <wp:docPr id="11" name="Imagem 11"/>
           <wp:cNvGraphicFramePr>
             <a:graphicFrameLocks xmlns:a="http://schemas.openxmlformats.org/drawingml/2006/main" noChangeAspect="1"/>
           </wp:cNvGraphicFramePr>
@@ -2700,51 +4236,25 @@
           <w:r>
             <w:instrText xml:space="preserve"> If </w:instrText>
           </w:r>
-          <w:r>
-            <w:fldChar w:fldCharType="begin"/>
-          </w:r>
-          <w:r>
-            <w:instrText xml:space="preserve"> STYLEREF  "título 1" </w:instrText>
-          </w:r>
-          <w:r>
-            <w:fldChar w:fldCharType="separate"/>
-          </w:r>
-          <w:r>
-            <w:rPr>
-              <w:noProof/>
-            </w:rPr>
-            <w:instrText>Testes Realizados</w:instrText>
-          </w:r>
-          <w:r>
-            <w:rPr>
-              <w:noProof/>
-            </w:rPr>
-            <w:fldChar w:fldCharType="end"/>
-          </w:r>
+          <w:fldSimple w:instr=" STYLEREF  &quot;título 1&quot; ">
+            <w:r>
+              <w:rPr>
+                <w:noProof/>
+              </w:rPr>
+              <w:instrText>Introdução</w:instrText>
+            </w:r>
+          </w:fldSimple>
           <w:r>
             <w:instrText>&lt;&gt; “Error*” “</w:instrText>
           </w:r>
-          <w:r>
-            <w:fldChar w:fldCharType="begin"/>
-          </w:r>
-          <w:r>
-            <w:instrText xml:space="preserve"> STYLEREF  "título 1" </w:instrText>
-          </w:r>
-          <w:r>
-            <w:fldChar w:fldCharType="separate"/>
-          </w:r>
-          <w:r>
-            <w:rPr>
-              <w:noProof/>
-            </w:rPr>
-            <w:instrText>Testes Realizados</w:instrText>
-          </w:r>
-          <w:r>
-            <w:rPr>
-              <w:noProof/>
-            </w:rPr>
-            <w:fldChar w:fldCharType="end"/>
-          </w:r>
+          <w:fldSimple w:instr=" STYLEREF  &quot;título 1&quot; ">
+            <w:r>
+              <w:rPr>
+                <w:noProof/>
+              </w:rPr>
+              <w:instrText>Introdução</w:instrText>
+            </w:r>
+          </w:fldSimple>
           <w:r>
             <w:instrText xml:space="preserve"> </w:instrText>
           </w:r>
@@ -2755,7 +4265,7 @@
             <w:rPr>
               <w:noProof/>
             </w:rPr>
-            <w:t xml:space="preserve">Testes Realizados </w:t>
+            <w:t xml:space="preserve">Introdução </w:t>
           </w:r>
           <w:r>
             <w:fldChar w:fldCharType="end"/>
@@ -4703,6 +6213,29 @@
       <w:szCs w:val="18"/>
     </w:rPr>
   </w:style>
+  <w:style w:type="paragraph" w:styleId="ndicedeilustraes">
+    <w:name w:val="table of figures"/>
+    <w:basedOn w:val="Normal"/>
+    <w:next w:val="Normal"/>
+    <w:uiPriority w:val="99"/>
+    <w:unhideWhenUsed/>
+    <w:rsid w:val="00D67EE4"/>
+    <w:pPr>
+      <w:spacing w:after="0"/>
+    </w:pPr>
+  </w:style>
+  <w:style w:type="character" w:styleId="Hiperligaovisitada">
+    <w:name w:val="FollowedHyperlink"/>
+    <w:basedOn w:val="Tipodeletrapredefinidodopargrafo"/>
+    <w:uiPriority w:val="99"/>
+    <w:semiHidden/>
+    <w:unhideWhenUsed/>
+    <w:rsid w:val="00655E3E"/>
+    <w:rPr>
+      <w:color w:val="919191" w:themeColor="followedHyperlink"/>
+      <w:u w:val="single"/>
+    </w:rPr>
+  </w:style>
 </w:styles>
 </file>
 
@@ -4883,6 +6416,8 @@
     <w:rsidRoot w:val="001330A3"/>
     <w:rsid w:val="001330A3"/>
     <w:rsid w:val="00794411"/>
+    <w:rsid w:val="008B6983"/>
+    <w:rsid w:val="00A12093"/>
     <w:rsid w:val="00BA17EA"/>
   </w:rsids>
   <m:mathPr>
@@ -5683,130 +7218,12 @@
 </file>
 
 <file path=customXml/item3.xml><?xml version="1.0" encoding="utf-8"?>
-<p:properties xmlns:p="http://schemas.microsoft.com/office/2006/metadata/properties" xmlns:xsi="http://www.w3.org/2001/XMLSchema-instance" xmlns:pc="http://schemas.microsoft.com/office/infopath/2007/PartnerControls">
-  <documentManagement>
-    <DirectSourceMarket xmlns="8289c1ac-6532-4c62-99f0-6d047703163c">english</DirectSourceMarket>
-    <ThumbnailAssetId xmlns="8289c1ac-6532-4c62-99f0-6d047703163c" xsi:nil="true"/>
-    <AssetType xmlns="8289c1ac-6532-4c62-99f0-6d047703163c">TP</AssetType>
-    <Milestone xmlns="8289c1ac-6532-4c62-99f0-6d047703163c" xsi:nil="true"/>
-    <OriginAsset xmlns="8289c1ac-6532-4c62-99f0-6d047703163c" xsi:nil="true"/>
-    <TPComponent xmlns="8289c1ac-6532-4c62-99f0-6d047703163c" xsi:nil="true"/>
-    <AssetId xmlns="8289c1ac-6532-4c62-99f0-6d047703163c">TP102835062</AssetId>
-    <TPFriendlyName xmlns="8289c1ac-6532-4c62-99f0-6d047703163c" xsi:nil="true"/>
-    <SourceTitle xmlns="8289c1ac-6532-4c62-99f0-6d047703163c" xsi:nil="true"/>
-    <TPApplication xmlns="8289c1ac-6532-4c62-99f0-6d047703163c" xsi:nil="true"/>
-    <TPLaunchHelpLink xmlns="8289c1ac-6532-4c62-99f0-6d047703163c" xsi:nil="true"/>
-    <OpenTemplate xmlns="8289c1ac-6532-4c62-99f0-6d047703163c">true</OpenTemplate>
-    <CrawlForDependencies xmlns="8289c1ac-6532-4c62-99f0-6d047703163c">false</CrawlForDependencies>
-    <ParentAssetId xmlns="8289c1ac-6532-4c62-99f0-6d047703163c" xsi:nil="true"/>
-    <TrustLevel xmlns="8289c1ac-6532-4c62-99f0-6d047703163c">1 Microsoft Managed Content</TrustLevel>
-    <PublishStatusLookup xmlns="8289c1ac-6532-4c62-99f0-6d047703163c">
-      <Value>302416</Value>
-      <Value>302417</Value>
-    </PublishStatusLookup>
-    <LocLastLocAttemptVersionLookup xmlns="8289c1ac-6532-4c62-99f0-6d047703163c">135596</LocLastLocAttemptVersionLookup>
-    <TemplateTemplateType xmlns="8289c1ac-6532-4c62-99f0-6d047703163c">Word Document Template</TemplateTemplateType>
-    <IsSearchable xmlns="8289c1ac-6532-4c62-99f0-6d047703163c">true</IsSearchable>
-    <TPNamespace xmlns="8289c1ac-6532-4c62-99f0-6d047703163c" xsi:nil="true"/>
-    <Markets xmlns="8289c1ac-6532-4c62-99f0-6d047703163c"/>
-    <OriginalSourceMarket xmlns="8289c1ac-6532-4c62-99f0-6d047703163c">english</OriginalSourceMarket>
-    <APDescription xmlns="8289c1ac-6532-4c62-99f0-6d047703163c">Use this annual report template to create a report for your business. It includes simple instuctional text to assist you in building a good report. Matches the Red and Black design set.
-</APDescription>
-    <TPInstallLocation xmlns="8289c1ac-6532-4c62-99f0-6d047703163c" xsi:nil="true"/>
-    <TPAppVersion xmlns="8289c1ac-6532-4c62-99f0-6d047703163c" xsi:nil="true"/>
-    <TPCommandLine xmlns="8289c1ac-6532-4c62-99f0-6d047703163c" xsi:nil="true"/>
-    <APAuthor xmlns="8289c1ac-6532-4c62-99f0-6d047703163c">
-      <UserInfo>
-        <DisplayName>System Account</DisplayName>
-        <AccountId>1073741823</AccountId>
-        <AccountType/>
-      </UserInfo>
-    </APAuthor>
-    <EditorialStatus xmlns="8289c1ac-6532-4c62-99f0-6d047703163c">Complete</EditorialStatus>
-    <PublishTargets xmlns="8289c1ac-6532-4c62-99f0-6d047703163c">OfficeOnlineVNext,OfflineBuild</PublishTargets>
-    <TPLaunchHelpLinkType xmlns="8289c1ac-6532-4c62-99f0-6d047703163c">Template</TPLaunchHelpLinkType>
-    <OriginalRelease xmlns="8289c1ac-6532-4c62-99f0-6d047703163c">15</OriginalRelease>
-    <FriendlyTitle xmlns="8289c1ac-6532-4c62-99f0-6d047703163c" xsi:nil="true"/>
-    <TPClientViewer xmlns="8289c1ac-6532-4c62-99f0-6d047703163c" xsi:nil="true"/>
-    <CSXHash xmlns="8289c1ac-6532-4c62-99f0-6d047703163c" xsi:nil="true"/>
-    <IsDeleted xmlns="8289c1ac-6532-4c62-99f0-6d047703163c">false</IsDeleted>
-    <ShowIn xmlns="8289c1ac-6532-4c62-99f0-6d047703163c">Show everywhere</ShowIn>
-    <UANotes xmlns="8289c1ac-6532-4c62-99f0-6d047703163c" xsi:nil="true"/>
-    <TemplateStatus xmlns="8289c1ac-6532-4c62-99f0-6d047703163c">Complete</TemplateStatus>
-    <Downloads xmlns="8289c1ac-6532-4c62-99f0-6d047703163c">0</Downloads>
-    <TPExecutable xmlns="8289c1ac-6532-4c62-99f0-6d047703163c" xsi:nil="true"/>
-    <SubmitterId xmlns="8289c1ac-6532-4c62-99f0-6d047703163c" xsi:nil="true"/>
-    <ClipArtFilename xmlns="8289c1ac-6532-4c62-99f0-6d047703163c" xsi:nil="true"/>
-    <APEditor xmlns="8289c1ac-6532-4c62-99f0-6d047703163c">
-      <UserInfo>
-        <DisplayName/>
-        <AccountId xsi:nil="true"/>
-        <AccountType/>
-      </UserInfo>
-    </APEditor>
-    <CSXSubmissionMarket xmlns="8289c1ac-6532-4c62-99f0-6d047703163c" xsi:nil="true"/>
-    <ArtSampleDocs xmlns="8289c1ac-6532-4c62-99f0-6d047703163c" xsi:nil="true"/>
-    <UALocComments xmlns="8289c1ac-6532-4c62-99f0-6d047703163c" xsi:nil="true"/>
-    <BlockPublish xmlns="8289c1ac-6532-4c62-99f0-6d047703163c">false</BlockPublish>
-    <BugNumber xmlns="8289c1ac-6532-4c62-99f0-6d047703163c" xsi:nil="true"/>
-    <MarketSpecific xmlns="8289c1ac-6532-4c62-99f0-6d047703163c">false</MarketSpecific>
-    <PrimaryImageGen xmlns="8289c1ac-6532-4c62-99f0-6d047703163c">false</PrimaryImageGen>
-    <IntlLangReview xmlns="8289c1ac-6532-4c62-99f0-6d047703163c">false</IntlLangReview>
-    <MachineTranslated xmlns="8289c1ac-6532-4c62-99f0-6d047703163c">false</MachineTranslated>
-    <AssetStart xmlns="8289c1ac-6532-4c62-99f0-6d047703163c">2012-06-13T08:01:00+00:00</AssetStart>
-    <LastModifiedDateTime xmlns="8289c1ac-6532-4c62-99f0-6d047703163c" xsi:nil="true"/>
-    <LegacyData xmlns="8289c1ac-6532-4c62-99f0-6d047703163c" xsi:nil="true"/>
-    <LocComments xmlns="8289c1ac-6532-4c62-99f0-6d047703163c" xsi:nil="true"/>
-    <LocManualTestRequired xmlns="8289c1ac-6532-4c62-99f0-6d047703163c">false</LocManualTestRequired>
-    <BusinessGroup xmlns="8289c1ac-6532-4c62-99f0-6d047703163c" xsi:nil="true"/>
-    <RecommendationsModifier xmlns="8289c1ac-6532-4c62-99f0-6d047703163c" xsi:nil="true"/>
-    <CSXUpdate xmlns="8289c1ac-6532-4c62-99f0-6d047703163c">false</CSXUpdate>
-    <Provider xmlns="8289c1ac-6532-4c62-99f0-6d047703163c" xsi:nil="true"/>
-    <CSXSubmissionDate xmlns="8289c1ac-6532-4c62-99f0-6d047703163c" xsi:nil="true"/>
-    <AssetExpire xmlns="8289c1ac-6532-4c62-99f0-6d047703163c">2029-01-01T00:00:00+00:00</AssetExpire>
-    <AcquiredFrom xmlns="8289c1ac-6532-4c62-99f0-6d047703163c">Internal MS</AcquiredFrom>
-    <UALocRecommendation xmlns="8289c1ac-6532-4c62-99f0-6d047703163c">Localize</UALocRecommendation>
-    <LocMarketGroupTiers2 xmlns="8289c1ac-6532-4c62-99f0-6d047703163c" xsi:nil="true"/>
-    <Providers xmlns="8289c1ac-6532-4c62-99f0-6d047703163c" xsi:nil="true"/>
-    <TimesCloned xmlns="8289c1ac-6532-4c62-99f0-6d047703163c" xsi:nil="true"/>
-    <VoteCount xmlns="8289c1ac-6532-4c62-99f0-6d047703163c" xsi:nil="true"/>
-    <IntlLangReviewer xmlns="8289c1ac-6532-4c62-99f0-6d047703163c" xsi:nil="true"/>
-    <IntlLocPriority xmlns="8289c1ac-6532-4c62-99f0-6d047703163c" xsi:nil="true"/>
-    <UAProjectedTotalWords xmlns="8289c1ac-6532-4c62-99f0-6d047703163c" xsi:nil="true"/>
-    <UACurrentWords xmlns="8289c1ac-6532-4c62-99f0-6d047703163c" xsi:nil="true"/>
-    <CampaignTagsTaxHTField0 xmlns="8289c1ac-6532-4c62-99f0-6d047703163c">
-      <Terms xmlns="http://schemas.microsoft.com/office/infopath/2007/PartnerControls"/>
-    </CampaignTagsTaxHTField0>
-    <DSATActionTaken xmlns="8289c1ac-6532-4c62-99f0-6d047703163c" xsi:nil="true"/>
-    <Manager xmlns="8289c1ac-6532-4c62-99f0-6d047703163c" xsi:nil="true"/>
-    <OutputCachingOn xmlns="8289c1ac-6532-4c62-99f0-6d047703163c">false</OutputCachingOn>
-    <ApprovalLog xmlns="8289c1ac-6532-4c62-99f0-6d047703163c" xsi:nil="true"/>
-    <ApprovalStatus xmlns="8289c1ac-6532-4c62-99f0-6d047703163c">InProgress</ApprovalStatus>
-    <LocRecommendedHandoff xmlns="8289c1ac-6532-4c62-99f0-6d047703163c" xsi:nil="true"/>
-    <ScenarioTagsTaxHTField0 xmlns="8289c1ac-6532-4c62-99f0-6d047703163c">
-      <Terms xmlns="http://schemas.microsoft.com/office/infopath/2007/PartnerControls"/>
-    </ScenarioTagsTaxHTField0>
-    <FeatureTagsTaxHTField0 xmlns="8289c1ac-6532-4c62-99f0-6d047703163c">
-      <Terms xmlns="http://schemas.microsoft.com/office/infopath/2007/PartnerControls"/>
-    </FeatureTagsTaxHTField0>
-    <TaxCatchAll xmlns="8289c1ac-6532-4c62-99f0-6d047703163c"/>
-    <IntlLangReviewDate xmlns="8289c1ac-6532-4c62-99f0-6d047703163c" xsi:nil="true"/>
-    <NumericId xmlns="8289c1ac-6532-4c62-99f0-6d047703163c" xsi:nil="true"/>
-    <OOCacheId xmlns="8289c1ac-6532-4c62-99f0-6d047703163c" xsi:nil="true"/>
-    <PlannedPubDate xmlns="8289c1ac-6532-4c62-99f0-6d047703163c" xsi:nil="true"/>
-    <PolicheckWords xmlns="8289c1ac-6532-4c62-99f0-6d047703163c" xsi:nil="true"/>
-    <ContentItem xmlns="8289c1ac-6532-4c62-99f0-6d047703163c" xsi:nil="true"/>
-    <HandoffToMSDN xmlns="8289c1ac-6532-4c62-99f0-6d047703163c" xsi:nil="true"/>
-    <EditorialTags xmlns="8289c1ac-6532-4c62-99f0-6d047703163c" xsi:nil="true"/>
-    <InternalTagsTaxHTField0 xmlns="8289c1ac-6532-4c62-99f0-6d047703163c">
-      <Terms xmlns="http://schemas.microsoft.com/office/infopath/2007/PartnerControls"/>
-    </InternalTagsTaxHTField0>
-    <LastHandOff xmlns="8289c1ac-6532-4c62-99f0-6d047703163c" xsi:nil="true"/>
-    <LocalizationTagsTaxHTField0 xmlns="8289c1ac-6532-4c62-99f0-6d047703163c">
-      <Terms xmlns="http://schemas.microsoft.com/office/infopath/2007/PartnerControls"/>
-    </LocalizationTagsTaxHTField0>
-  </documentManagement>
-</p:properties>
+<?mso-contentType ?>
+<FormTemplates xmlns="http://schemas.microsoft.com/sharepoint/v3/contenttype/forms">
+  <Display>DocumentLibraryForm</Display>
+  <Edit>AssetEditForm</Edit>
+  <New>DocumentLibraryForm</New>
+</FormTemplates>
 </file>
 
 <file path=customXml/item4.xml><?xml version="1.0" encoding="utf-8"?>
@@ -6844,12 +8261,130 @@
 </file>
 
 <file path=customXml/item5.xml><?xml version="1.0" encoding="utf-8"?>
-<?mso-contentType ?>
-<FormTemplates xmlns="http://schemas.microsoft.com/sharepoint/v3/contenttype/forms">
-  <Display>DocumentLibraryForm</Display>
-  <Edit>AssetEditForm</Edit>
-  <New>DocumentLibraryForm</New>
-</FormTemplates>
+<p:properties xmlns:p="http://schemas.microsoft.com/office/2006/metadata/properties" xmlns:xsi="http://www.w3.org/2001/XMLSchema-instance" xmlns:pc="http://schemas.microsoft.com/office/infopath/2007/PartnerControls">
+  <documentManagement>
+    <DirectSourceMarket xmlns="8289c1ac-6532-4c62-99f0-6d047703163c">english</DirectSourceMarket>
+    <ThumbnailAssetId xmlns="8289c1ac-6532-4c62-99f0-6d047703163c" xsi:nil="true"/>
+    <AssetType xmlns="8289c1ac-6532-4c62-99f0-6d047703163c">TP</AssetType>
+    <Milestone xmlns="8289c1ac-6532-4c62-99f0-6d047703163c" xsi:nil="true"/>
+    <OriginAsset xmlns="8289c1ac-6532-4c62-99f0-6d047703163c" xsi:nil="true"/>
+    <TPComponent xmlns="8289c1ac-6532-4c62-99f0-6d047703163c" xsi:nil="true"/>
+    <AssetId xmlns="8289c1ac-6532-4c62-99f0-6d047703163c">TP102835062</AssetId>
+    <TPFriendlyName xmlns="8289c1ac-6532-4c62-99f0-6d047703163c" xsi:nil="true"/>
+    <SourceTitle xmlns="8289c1ac-6532-4c62-99f0-6d047703163c" xsi:nil="true"/>
+    <TPApplication xmlns="8289c1ac-6532-4c62-99f0-6d047703163c" xsi:nil="true"/>
+    <TPLaunchHelpLink xmlns="8289c1ac-6532-4c62-99f0-6d047703163c" xsi:nil="true"/>
+    <OpenTemplate xmlns="8289c1ac-6532-4c62-99f0-6d047703163c">true</OpenTemplate>
+    <CrawlForDependencies xmlns="8289c1ac-6532-4c62-99f0-6d047703163c">false</CrawlForDependencies>
+    <ParentAssetId xmlns="8289c1ac-6532-4c62-99f0-6d047703163c" xsi:nil="true"/>
+    <TrustLevel xmlns="8289c1ac-6532-4c62-99f0-6d047703163c">1 Microsoft Managed Content</TrustLevel>
+    <PublishStatusLookup xmlns="8289c1ac-6532-4c62-99f0-6d047703163c">
+      <Value>302416</Value>
+      <Value>302417</Value>
+    </PublishStatusLookup>
+    <LocLastLocAttemptVersionLookup xmlns="8289c1ac-6532-4c62-99f0-6d047703163c">135596</LocLastLocAttemptVersionLookup>
+    <TemplateTemplateType xmlns="8289c1ac-6532-4c62-99f0-6d047703163c">Word Document Template</TemplateTemplateType>
+    <IsSearchable xmlns="8289c1ac-6532-4c62-99f0-6d047703163c">true</IsSearchable>
+    <TPNamespace xmlns="8289c1ac-6532-4c62-99f0-6d047703163c" xsi:nil="true"/>
+    <Markets xmlns="8289c1ac-6532-4c62-99f0-6d047703163c"/>
+    <OriginalSourceMarket xmlns="8289c1ac-6532-4c62-99f0-6d047703163c">english</OriginalSourceMarket>
+    <APDescription xmlns="8289c1ac-6532-4c62-99f0-6d047703163c">Use this annual report template to create a report for your business. It includes simple instuctional text to assist you in building a good report. Matches the Red and Black design set.
+</APDescription>
+    <TPInstallLocation xmlns="8289c1ac-6532-4c62-99f0-6d047703163c" xsi:nil="true"/>
+    <TPAppVersion xmlns="8289c1ac-6532-4c62-99f0-6d047703163c" xsi:nil="true"/>
+    <TPCommandLine xmlns="8289c1ac-6532-4c62-99f0-6d047703163c" xsi:nil="true"/>
+    <APAuthor xmlns="8289c1ac-6532-4c62-99f0-6d047703163c">
+      <UserInfo>
+        <DisplayName>System Account</DisplayName>
+        <AccountId>1073741823</AccountId>
+        <AccountType/>
+      </UserInfo>
+    </APAuthor>
+    <EditorialStatus xmlns="8289c1ac-6532-4c62-99f0-6d047703163c">Complete</EditorialStatus>
+    <PublishTargets xmlns="8289c1ac-6532-4c62-99f0-6d047703163c">OfficeOnlineVNext,OfflineBuild</PublishTargets>
+    <TPLaunchHelpLinkType xmlns="8289c1ac-6532-4c62-99f0-6d047703163c">Template</TPLaunchHelpLinkType>
+    <OriginalRelease xmlns="8289c1ac-6532-4c62-99f0-6d047703163c">15</OriginalRelease>
+    <FriendlyTitle xmlns="8289c1ac-6532-4c62-99f0-6d047703163c" xsi:nil="true"/>
+    <TPClientViewer xmlns="8289c1ac-6532-4c62-99f0-6d047703163c" xsi:nil="true"/>
+    <CSXHash xmlns="8289c1ac-6532-4c62-99f0-6d047703163c" xsi:nil="true"/>
+    <IsDeleted xmlns="8289c1ac-6532-4c62-99f0-6d047703163c">false</IsDeleted>
+    <ShowIn xmlns="8289c1ac-6532-4c62-99f0-6d047703163c">Show everywhere</ShowIn>
+    <UANotes xmlns="8289c1ac-6532-4c62-99f0-6d047703163c" xsi:nil="true"/>
+    <TemplateStatus xmlns="8289c1ac-6532-4c62-99f0-6d047703163c">Complete</TemplateStatus>
+    <Downloads xmlns="8289c1ac-6532-4c62-99f0-6d047703163c">0</Downloads>
+    <TPExecutable xmlns="8289c1ac-6532-4c62-99f0-6d047703163c" xsi:nil="true"/>
+    <SubmitterId xmlns="8289c1ac-6532-4c62-99f0-6d047703163c" xsi:nil="true"/>
+    <ClipArtFilename xmlns="8289c1ac-6532-4c62-99f0-6d047703163c" xsi:nil="true"/>
+    <APEditor xmlns="8289c1ac-6532-4c62-99f0-6d047703163c">
+      <UserInfo>
+        <DisplayName/>
+        <AccountId xsi:nil="true"/>
+        <AccountType/>
+      </UserInfo>
+    </APEditor>
+    <CSXSubmissionMarket xmlns="8289c1ac-6532-4c62-99f0-6d047703163c" xsi:nil="true"/>
+    <ArtSampleDocs xmlns="8289c1ac-6532-4c62-99f0-6d047703163c" xsi:nil="true"/>
+    <UALocComments xmlns="8289c1ac-6532-4c62-99f0-6d047703163c" xsi:nil="true"/>
+    <BlockPublish xmlns="8289c1ac-6532-4c62-99f0-6d047703163c">false</BlockPublish>
+    <BugNumber xmlns="8289c1ac-6532-4c62-99f0-6d047703163c" xsi:nil="true"/>
+    <MarketSpecific xmlns="8289c1ac-6532-4c62-99f0-6d047703163c">false</MarketSpecific>
+    <PrimaryImageGen xmlns="8289c1ac-6532-4c62-99f0-6d047703163c">false</PrimaryImageGen>
+    <IntlLangReview xmlns="8289c1ac-6532-4c62-99f0-6d047703163c">false</IntlLangReview>
+    <MachineTranslated xmlns="8289c1ac-6532-4c62-99f0-6d047703163c">false</MachineTranslated>
+    <AssetStart xmlns="8289c1ac-6532-4c62-99f0-6d047703163c">2012-06-13T08:01:00+00:00</AssetStart>
+    <LastModifiedDateTime xmlns="8289c1ac-6532-4c62-99f0-6d047703163c" xsi:nil="true"/>
+    <LegacyData xmlns="8289c1ac-6532-4c62-99f0-6d047703163c" xsi:nil="true"/>
+    <LocComments xmlns="8289c1ac-6532-4c62-99f0-6d047703163c" xsi:nil="true"/>
+    <LocManualTestRequired xmlns="8289c1ac-6532-4c62-99f0-6d047703163c">false</LocManualTestRequired>
+    <BusinessGroup xmlns="8289c1ac-6532-4c62-99f0-6d047703163c" xsi:nil="true"/>
+    <RecommendationsModifier xmlns="8289c1ac-6532-4c62-99f0-6d047703163c" xsi:nil="true"/>
+    <CSXUpdate xmlns="8289c1ac-6532-4c62-99f0-6d047703163c">false</CSXUpdate>
+    <Provider xmlns="8289c1ac-6532-4c62-99f0-6d047703163c" xsi:nil="true"/>
+    <CSXSubmissionDate xmlns="8289c1ac-6532-4c62-99f0-6d047703163c" xsi:nil="true"/>
+    <AssetExpire xmlns="8289c1ac-6532-4c62-99f0-6d047703163c">2029-01-01T00:00:00+00:00</AssetExpire>
+    <AcquiredFrom xmlns="8289c1ac-6532-4c62-99f0-6d047703163c">Internal MS</AcquiredFrom>
+    <UALocRecommendation xmlns="8289c1ac-6532-4c62-99f0-6d047703163c">Localize</UALocRecommendation>
+    <LocMarketGroupTiers2 xmlns="8289c1ac-6532-4c62-99f0-6d047703163c" xsi:nil="true"/>
+    <Providers xmlns="8289c1ac-6532-4c62-99f0-6d047703163c" xsi:nil="true"/>
+    <TimesCloned xmlns="8289c1ac-6532-4c62-99f0-6d047703163c" xsi:nil="true"/>
+    <VoteCount xmlns="8289c1ac-6532-4c62-99f0-6d047703163c" xsi:nil="true"/>
+    <IntlLangReviewer xmlns="8289c1ac-6532-4c62-99f0-6d047703163c" xsi:nil="true"/>
+    <IntlLocPriority xmlns="8289c1ac-6532-4c62-99f0-6d047703163c" xsi:nil="true"/>
+    <UAProjectedTotalWords xmlns="8289c1ac-6532-4c62-99f0-6d047703163c" xsi:nil="true"/>
+    <UACurrentWords xmlns="8289c1ac-6532-4c62-99f0-6d047703163c" xsi:nil="true"/>
+    <CampaignTagsTaxHTField0 xmlns="8289c1ac-6532-4c62-99f0-6d047703163c">
+      <Terms xmlns="http://schemas.microsoft.com/office/infopath/2007/PartnerControls"/>
+    </CampaignTagsTaxHTField0>
+    <DSATActionTaken xmlns="8289c1ac-6532-4c62-99f0-6d047703163c" xsi:nil="true"/>
+    <Manager xmlns="8289c1ac-6532-4c62-99f0-6d047703163c" xsi:nil="true"/>
+    <OutputCachingOn xmlns="8289c1ac-6532-4c62-99f0-6d047703163c">false</OutputCachingOn>
+    <ApprovalLog xmlns="8289c1ac-6532-4c62-99f0-6d047703163c" xsi:nil="true"/>
+    <ApprovalStatus xmlns="8289c1ac-6532-4c62-99f0-6d047703163c">InProgress</ApprovalStatus>
+    <LocRecommendedHandoff xmlns="8289c1ac-6532-4c62-99f0-6d047703163c" xsi:nil="true"/>
+    <ScenarioTagsTaxHTField0 xmlns="8289c1ac-6532-4c62-99f0-6d047703163c">
+      <Terms xmlns="http://schemas.microsoft.com/office/infopath/2007/PartnerControls"/>
+    </ScenarioTagsTaxHTField0>
+    <FeatureTagsTaxHTField0 xmlns="8289c1ac-6532-4c62-99f0-6d047703163c">
+      <Terms xmlns="http://schemas.microsoft.com/office/infopath/2007/PartnerControls"/>
+    </FeatureTagsTaxHTField0>
+    <TaxCatchAll xmlns="8289c1ac-6532-4c62-99f0-6d047703163c"/>
+    <IntlLangReviewDate xmlns="8289c1ac-6532-4c62-99f0-6d047703163c" xsi:nil="true"/>
+    <NumericId xmlns="8289c1ac-6532-4c62-99f0-6d047703163c" xsi:nil="true"/>
+    <OOCacheId xmlns="8289c1ac-6532-4c62-99f0-6d047703163c" xsi:nil="true"/>
+    <PlannedPubDate xmlns="8289c1ac-6532-4c62-99f0-6d047703163c" xsi:nil="true"/>
+    <PolicheckWords xmlns="8289c1ac-6532-4c62-99f0-6d047703163c" xsi:nil="true"/>
+    <ContentItem xmlns="8289c1ac-6532-4c62-99f0-6d047703163c" xsi:nil="true"/>
+    <HandoffToMSDN xmlns="8289c1ac-6532-4c62-99f0-6d047703163c" xsi:nil="true"/>
+    <EditorialTags xmlns="8289c1ac-6532-4c62-99f0-6d047703163c" xsi:nil="true"/>
+    <InternalTagsTaxHTField0 xmlns="8289c1ac-6532-4c62-99f0-6d047703163c">
+      <Terms xmlns="http://schemas.microsoft.com/office/infopath/2007/PartnerControls"/>
+    </InternalTagsTaxHTField0>
+    <LastHandOff xmlns="8289c1ac-6532-4c62-99f0-6d047703163c" xsi:nil="true"/>
+    <LocalizationTagsTaxHTField0 xmlns="8289c1ac-6532-4c62-99f0-6d047703163c">
+      <Terms xmlns="http://schemas.microsoft.com/office/infopath/2007/PartnerControls"/>
+    </LocalizationTagsTaxHTField0>
+  </documentManagement>
+</p:properties>
 </file>
 
 <file path=customXml/itemProps1.xml><?xml version="1.0" encoding="utf-8"?>
@@ -6869,11 +8404,9 @@
 </file>
 
 <file path=customXml/itemProps3.xml><?xml version="1.0" encoding="utf-8"?>
-<ds:datastoreItem xmlns:ds="http://schemas.openxmlformats.org/officeDocument/2006/customXml" ds:itemID="{4188595A-5F20-426F-8532-5C08CF3A7547}">
+<ds:datastoreItem xmlns:ds="http://schemas.openxmlformats.org/officeDocument/2006/customXml" ds:itemID="{E30183B9-4E48-4E08-A8ED-5E3AE1F4FA9B}">
   <ds:schemaRefs>
-    <ds:schemaRef ds:uri="http://schemas.microsoft.com/office/2006/metadata/properties"/>
-    <ds:schemaRef ds:uri="http://schemas.microsoft.com/office/infopath/2007/PartnerControls"/>
-    <ds:schemaRef ds:uri="8289c1ac-6532-4c62-99f0-6d047703163c"/>
+    <ds:schemaRef ds:uri="http://schemas.microsoft.com/sharepoint/v3/contenttype/forms"/>
   </ds:schemaRefs>
 </ds:datastoreItem>
 </file>
@@ -6897,9 +8430,11 @@
 </file>
 
 <file path=customXml/itemProps5.xml><?xml version="1.0" encoding="utf-8"?>
-<ds:datastoreItem xmlns:ds="http://schemas.openxmlformats.org/officeDocument/2006/customXml" ds:itemID="{E30183B9-4E48-4E08-A8ED-5E3AE1F4FA9B}">
+<ds:datastoreItem xmlns:ds="http://schemas.openxmlformats.org/officeDocument/2006/customXml" ds:itemID="{4188595A-5F20-426F-8532-5C08CF3A7547}">
   <ds:schemaRefs>
-    <ds:schemaRef ds:uri="http://schemas.microsoft.com/sharepoint/v3/contenttype/forms"/>
+    <ds:schemaRef ds:uri="http://schemas.microsoft.com/office/2006/metadata/properties"/>
+    <ds:schemaRef ds:uri="http://schemas.microsoft.com/office/infopath/2007/PartnerControls"/>
+    <ds:schemaRef ds:uri="8289c1ac-6532-4c62-99f0-6d047703163c"/>
   </ds:schemaRefs>
 </ds:datastoreItem>
 </file>
</xml_diff>